<commit_message>
Last week's studies :0
There was a lot of HTML, JS, SQL and non-relational DB (mongoDB) :)
</commit_message>
<xml_diff>
--- a/4. SQL/TDS_EAD_UC04/Evaluation tasks/UC04_atividade04_victoria3.docx
+++ b/4. SQL/TDS_EAD_UC04/Evaluation tasks/UC04_atividade04_victoria3.docx
@@ -307,14 +307,18 @@
         <w:spacing w:before="0" w:beforeAutospacing="0" w:after="0" w:afterAutospacing="0"/>
         <w:rPr>
           <w:rFonts w:ascii="Buenard" w:hAnsi="Buenard"/>
-          <w:sz w:val="22"/>
-          <w:szCs w:val="22"/>
-          <w:lang w:val="pt-BR"/>
-        </w:rPr>
-      </w:pPr>
-      <w:r>
-        <w:rPr>
-          <w:rFonts w:ascii="Buenard" w:hAnsi="Buenard"/>
+          <w:b/>
+          <w:bCs/>
+          <w:sz w:val="22"/>
+          <w:szCs w:val="22"/>
+          <w:lang w:val="pt-BR"/>
+        </w:rPr>
+      </w:pPr>
+      <w:r>
+        <w:rPr>
+          <w:rFonts w:ascii="Buenard" w:hAnsi="Buenard"/>
+          <w:b/>
+          <w:bCs/>
           <w:sz w:val="22"/>
           <w:szCs w:val="22"/>
           <w:lang w:val="pt-BR"/>
@@ -326,16 +330,51 @@
       <w:pPr>
         <w:pStyle w:val="NormalWeb"/>
         <w:spacing w:before="0" w:beforeAutospacing="0" w:after="0" w:afterAutospacing="0"/>
-        <w:rPr>
-          <w:rFonts w:ascii="Buenard" w:hAnsi="Buenard"/>
-          <w:sz w:val="22"/>
-          <w:szCs w:val="22"/>
-          <w:lang w:val="pt-BR"/>
-        </w:rPr>
-      </w:pPr>
-      <w:r>
-        <w:rPr>
-          <w:rFonts w:ascii="Buenard" w:hAnsi="Buenard"/>
+        <w:ind w:firstLine="567"/>
+        <w:rPr>
+          <w:rFonts w:ascii="Buenard" w:hAnsi="Buenard"/>
+          <w:sz w:val="22"/>
+          <w:szCs w:val="22"/>
+          <w:lang w:val="pt-BR"/>
+        </w:rPr>
+      </w:pPr>
+      <w:r>
+        <w:rPr>
+          <w:rFonts w:ascii="Buenard" w:hAnsi="Buenard"/>
+          <w:sz w:val="22"/>
+          <w:szCs w:val="22"/>
+          <w:lang w:val="pt-BR"/>
+        </w:rPr>
+        <w:t xml:space="preserve">Há desobediência </w:t>
+      </w:r>
+      <w:r>
+        <w:rPr>
+          <w:rFonts w:ascii="Buenard" w:hAnsi="Buenard"/>
+          <w:sz w:val="22"/>
+          <w:szCs w:val="22"/>
+          <w:lang w:val="pt-BR"/>
+        </w:rPr>
+        <w:t xml:space="preserve">das formas normais 01, 02 e 03. </w:t>
+      </w:r>
+    </w:p>
+    <w:p>
+      <w:pPr>
+        <w:pStyle w:val="NormalWeb"/>
+        <w:spacing w:before="0" w:beforeAutospacing="0" w:after="0" w:afterAutospacing="0"/>
+        <w:rPr>
+          <w:rFonts w:ascii="Buenard" w:hAnsi="Buenard"/>
+          <w:b/>
+          <w:bCs/>
+          <w:sz w:val="22"/>
+          <w:szCs w:val="22"/>
+          <w:lang w:val="pt-BR"/>
+        </w:rPr>
+      </w:pPr>
+      <w:r>
+        <w:rPr>
+          <w:rFonts w:ascii="Buenard" w:hAnsi="Buenard"/>
+          <w:b/>
+          <w:bCs/>
           <w:sz w:val="22"/>
           <w:szCs w:val="22"/>
           <w:lang w:val="pt-BR"/>
@@ -347,16 +386,260 @@
       <w:pPr>
         <w:pStyle w:val="NormalWeb"/>
         <w:spacing w:before="0" w:beforeAutospacing="0" w:after="0" w:afterAutospacing="0"/>
-        <w:rPr>
-          <w:rFonts w:ascii="Buenard" w:hAnsi="Buenard"/>
-          <w:sz w:val="22"/>
-          <w:szCs w:val="22"/>
-          <w:lang w:val="pt-BR"/>
-        </w:rPr>
-      </w:pPr>
-      <w:r>
-        <w:rPr>
-          <w:rFonts w:ascii="Buenard" w:hAnsi="Buenard"/>
+        <w:ind w:firstLine="567"/>
+        <w:rPr>
+          <w:rFonts w:ascii="Buenard" w:hAnsi="Buenard"/>
+          <w:sz w:val="22"/>
+          <w:szCs w:val="22"/>
+          <w:lang w:val="pt-BR"/>
+        </w:rPr>
+      </w:pPr>
+      <w:r>
+        <w:rPr>
+          <w:rFonts w:ascii="Buenard" w:hAnsi="Buenard"/>
+          <w:sz w:val="22"/>
+          <w:szCs w:val="22"/>
+          <w:lang w:val="pt-BR"/>
+        </w:rPr>
+        <w:t xml:space="preserve">FN1 </w:t>
+      </w:r>
+      <w:r>
+        <w:rPr>
+          <w:rFonts w:ascii="Buenard" w:hAnsi="Buenard"/>
+          <w:sz w:val="22"/>
+          <w:szCs w:val="22"/>
+          <w:lang w:val="pt-BR"/>
+        </w:rPr>
+        <w:t>Na tabela “venda”, há atributos não-atômicos, como os dados sobre pagamento</w:t>
+      </w:r>
+      <w:r>
+        <w:rPr>
+          <w:rFonts w:ascii="Buenard" w:hAnsi="Buenard"/>
+          <w:sz w:val="22"/>
+          <w:szCs w:val="22"/>
+          <w:lang w:val="pt-BR"/>
+        </w:rPr>
+        <w:t>;</w:t>
+      </w:r>
+    </w:p>
+    <w:p>
+      <w:pPr>
+        <w:pStyle w:val="NormalWeb"/>
+        <w:spacing w:before="0" w:beforeAutospacing="0" w:after="0" w:afterAutospacing="0"/>
+        <w:ind w:firstLine="567"/>
+        <w:rPr>
+          <w:rFonts w:ascii="Buenard" w:hAnsi="Buenard"/>
+          <w:sz w:val="22"/>
+          <w:szCs w:val="22"/>
+          <w:lang w:val="pt-BR"/>
+        </w:rPr>
+      </w:pPr>
+      <w:r>
+        <w:rPr>
+          <w:rFonts w:ascii="Buenard" w:hAnsi="Buenard"/>
+          <w:sz w:val="22"/>
+          <w:szCs w:val="22"/>
+          <w:lang w:val="pt-BR"/>
+        </w:rPr>
+        <w:t xml:space="preserve">FN2 </w:t>
+      </w:r>
+      <w:r>
+        <w:rPr>
+          <w:rFonts w:ascii="Buenard" w:hAnsi="Buenard"/>
+          <w:sz w:val="22"/>
+          <w:szCs w:val="22"/>
+          <w:lang w:val="pt-BR"/>
+        </w:rPr>
+        <w:t xml:space="preserve">Há atributos não chave </w:t>
+      </w:r>
+      <w:r>
+        <w:rPr>
+          <w:rFonts w:ascii="Buenard" w:hAnsi="Buenard"/>
+          <w:sz w:val="22"/>
+          <w:szCs w:val="22"/>
+          <w:lang w:val="pt-BR"/>
+        </w:rPr>
+        <w:t xml:space="preserve">que não estão ligados logicamente à chave primária da tabela </w:t>
+      </w:r>
+      <w:r>
+        <w:rPr>
+          <w:rFonts w:ascii="Buenard" w:hAnsi="Buenard"/>
+          <w:sz w:val="22"/>
+          <w:szCs w:val="22"/>
+          <w:lang w:val="pt-BR"/>
+        </w:rPr>
+        <w:t xml:space="preserve">venda, como por exemplo </w:t>
+      </w:r>
+      <w:proofErr w:type="spellStart"/>
+      <w:r>
+        <w:rPr>
+          <w:rFonts w:ascii="Buenard" w:hAnsi="Buenard"/>
+          <w:sz w:val="22"/>
+          <w:szCs w:val="22"/>
+          <w:lang w:val="pt-BR"/>
+        </w:rPr>
+        <w:t>data_pagamento</w:t>
+      </w:r>
+      <w:proofErr w:type="spellEnd"/>
+      <w:r>
+        <w:rPr>
+          <w:rFonts w:ascii="Buenard" w:hAnsi="Buenard"/>
+          <w:sz w:val="22"/>
+          <w:szCs w:val="22"/>
+          <w:lang w:val="pt-BR"/>
+        </w:rPr>
+        <w:t>;</w:t>
+      </w:r>
+    </w:p>
+    <w:p>
+      <w:pPr>
+        <w:pStyle w:val="NormalWeb"/>
+        <w:spacing w:before="0" w:beforeAutospacing="0" w:after="0" w:afterAutospacing="0"/>
+        <w:ind w:firstLine="567"/>
+        <w:rPr>
+          <w:rFonts w:ascii="Buenard" w:hAnsi="Buenard"/>
+          <w:sz w:val="22"/>
+          <w:szCs w:val="22"/>
+          <w:lang w:val="pt-BR"/>
+        </w:rPr>
+      </w:pPr>
+      <w:r>
+        <w:rPr>
+          <w:rFonts w:ascii="Buenard" w:hAnsi="Buenard"/>
+          <w:sz w:val="22"/>
+          <w:szCs w:val="22"/>
+          <w:lang w:val="pt-BR"/>
+        </w:rPr>
+        <w:t xml:space="preserve">FN3 </w:t>
+      </w:r>
+      <w:r>
+        <w:rPr>
+          <w:rFonts w:ascii="Buenard" w:hAnsi="Buenard"/>
+          <w:sz w:val="22"/>
+          <w:szCs w:val="22"/>
+          <w:lang w:val="pt-BR"/>
+        </w:rPr>
+        <w:t xml:space="preserve">Há um atributo na tabela </w:t>
+      </w:r>
+      <w:proofErr w:type="spellStart"/>
+      <w:r>
+        <w:rPr>
+          <w:rFonts w:ascii="Buenard" w:hAnsi="Buenard"/>
+          <w:sz w:val="22"/>
+          <w:szCs w:val="22"/>
+          <w:lang w:val="pt-BR"/>
+        </w:rPr>
+        <w:t>item_venda</w:t>
+      </w:r>
+      <w:proofErr w:type="spellEnd"/>
+      <w:r>
+        <w:rPr>
+          <w:rFonts w:ascii="Buenard" w:hAnsi="Buenard"/>
+          <w:sz w:val="22"/>
+          <w:szCs w:val="22"/>
+          <w:lang w:val="pt-BR"/>
+        </w:rPr>
+        <w:t xml:space="preserve"> que </w:t>
+      </w:r>
+      <w:r>
+        <w:rPr>
+          <w:rFonts w:ascii="Buenard" w:hAnsi="Buenard"/>
+          <w:sz w:val="22"/>
+          <w:szCs w:val="22"/>
+          <w:lang w:val="pt-BR"/>
+        </w:rPr>
+        <w:t>depende de outras duas colunas dessa tabela para que seu valor seja obtido (</w:t>
+      </w:r>
+      <w:r>
+        <w:rPr>
+          <w:rFonts w:ascii="Buenard" w:hAnsi="Buenard"/>
+          <w:sz w:val="22"/>
+          <w:szCs w:val="22"/>
+          <w:lang w:val="pt-BR"/>
+        </w:rPr>
+        <w:t>subtotal)</w:t>
+      </w:r>
+      <w:r>
+        <w:rPr>
+          <w:rFonts w:ascii="Buenard" w:hAnsi="Buenard"/>
+          <w:sz w:val="22"/>
+          <w:szCs w:val="22"/>
+          <w:lang w:val="pt-BR"/>
+        </w:rPr>
+        <w:t xml:space="preserve">, o ideal </w:t>
+      </w:r>
+      <w:proofErr w:type="spellStart"/>
+      <w:r>
+        <w:rPr>
+          <w:rFonts w:ascii="Buenard" w:hAnsi="Buenard"/>
+          <w:sz w:val="22"/>
+          <w:szCs w:val="22"/>
+          <w:lang w:val="pt-BR"/>
+        </w:rPr>
+        <w:t>deria</w:t>
+      </w:r>
+      <w:proofErr w:type="spellEnd"/>
+      <w:r>
+        <w:rPr>
+          <w:rFonts w:ascii="Buenard" w:hAnsi="Buenard"/>
+          <w:sz w:val="22"/>
+          <w:szCs w:val="22"/>
+          <w:lang w:val="pt-BR"/>
+        </w:rPr>
+        <w:t xml:space="preserve"> ter uma </w:t>
+      </w:r>
+      <w:proofErr w:type="spellStart"/>
+      <w:r>
+        <w:rPr>
+          <w:rFonts w:ascii="Buenard" w:hAnsi="Buenard"/>
+          <w:sz w:val="22"/>
+          <w:szCs w:val="22"/>
+          <w:lang w:val="pt-BR"/>
+        </w:rPr>
+        <w:t>view</w:t>
+      </w:r>
+      <w:proofErr w:type="spellEnd"/>
+      <w:r>
+        <w:rPr>
+          <w:rFonts w:ascii="Buenard" w:hAnsi="Buenard"/>
+          <w:sz w:val="22"/>
+          <w:szCs w:val="22"/>
+          <w:lang w:val="pt-BR"/>
+        </w:rPr>
+        <w:t xml:space="preserve"> para essa dado.</w:t>
+      </w:r>
+    </w:p>
+    <w:p>
+      <w:pPr>
+        <w:pStyle w:val="NormalWeb"/>
+        <w:spacing w:before="0" w:beforeAutospacing="0" w:after="0" w:afterAutospacing="0"/>
+        <w:ind w:firstLine="567"/>
+        <w:rPr>
+          <w:rFonts w:ascii="Buenard" w:hAnsi="Buenard"/>
+          <w:sz w:val="22"/>
+          <w:szCs w:val="22"/>
+          <w:lang w:val="pt-BR"/>
+        </w:rPr>
+      </w:pPr>
+    </w:p>
+    <w:p>
+      <w:pPr>
+        <w:pStyle w:val="NormalWeb"/>
+        <w:spacing w:before="0" w:beforeAutospacing="0" w:after="0" w:afterAutospacing="0"/>
+        <w:rPr>
+          <w:rFonts w:ascii="Buenard" w:hAnsi="Buenard"/>
+          <w:b/>
+          <w:bCs/>
+          <w:sz w:val="22"/>
+          <w:szCs w:val="22"/>
+          <w:lang w:val="pt-BR"/>
+        </w:rPr>
+      </w:pPr>
+      <w:r>
+        <w:rPr>
+          <w:rFonts w:ascii="Buenard" w:hAnsi="Buenard"/>
+          <w:b/>
+          <w:bCs/>
           <w:sz w:val="22"/>
           <w:szCs w:val="22"/>
           <w:lang w:val="pt-BR"/>
@@ -368,16 +651,206 @@
       <w:pPr>
         <w:pStyle w:val="NormalWeb"/>
         <w:spacing w:before="0" w:beforeAutospacing="0" w:after="0" w:afterAutospacing="0"/>
-        <w:rPr>
-          <w:rFonts w:ascii="Buenard" w:hAnsi="Buenard"/>
-          <w:sz w:val="22"/>
-          <w:szCs w:val="22"/>
-          <w:lang w:val="pt-BR"/>
-        </w:rPr>
-      </w:pPr>
-      <w:r>
-        <w:rPr>
-          <w:rFonts w:ascii="Buenard" w:hAnsi="Buenard"/>
+        <w:ind w:firstLine="567"/>
+        <w:rPr>
+          <w:rFonts w:ascii="Buenard" w:hAnsi="Buenard"/>
+          <w:sz w:val="22"/>
+          <w:szCs w:val="22"/>
+          <w:lang w:val="pt-BR"/>
+        </w:rPr>
+      </w:pPr>
+      <w:r>
+        <w:rPr>
+          <w:rFonts w:ascii="Buenard" w:hAnsi="Buenard"/>
+          <w:sz w:val="22"/>
+          <w:szCs w:val="22"/>
+          <w:lang w:val="pt-BR"/>
+        </w:rPr>
+        <w:t xml:space="preserve">1. </w:t>
+      </w:r>
+      <w:r>
+        <w:rPr>
+          <w:rFonts w:ascii="Buenard" w:hAnsi="Buenard"/>
+          <w:sz w:val="22"/>
+          <w:szCs w:val="22"/>
+          <w:lang w:val="pt-BR"/>
+        </w:rPr>
+        <w:t>Remover as duas tabelas;</w:t>
+      </w:r>
+    </w:p>
+    <w:p>
+      <w:pPr>
+        <w:pStyle w:val="NormalWeb"/>
+        <w:spacing w:before="0" w:beforeAutospacing="0" w:after="0" w:afterAutospacing="0"/>
+        <w:ind w:firstLine="567"/>
+        <w:rPr>
+          <w:rFonts w:ascii="Buenard" w:hAnsi="Buenard"/>
+          <w:sz w:val="22"/>
+          <w:szCs w:val="22"/>
+          <w:lang w:val="pt-BR"/>
+        </w:rPr>
+      </w:pPr>
+      <w:r>
+        <w:rPr>
+          <w:rFonts w:ascii="Buenard" w:hAnsi="Buenard"/>
+          <w:sz w:val="22"/>
+          <w:szCs w:val="22"/>
+          <w:lang w:val="pt-BR"/>
+        </w:rPr>
+        <w:t xml:space="preserve">2. </w:t>
+      </w:r>
+      <w:r>
+        <w:rPr>
+          <w:rFonts w:ascii="Buenard" w:hAnsi="Buenard"/>
+          <w:sz w:val="22"/>
+          <w:szCs w:val="22"/>
+          <w:lang w:val="pt-BR"/>
+        </w:rPr>
+        <w:t>Rec</w:t>
+      </w:r>
+      <w:r>
+        <w:rPr>
+          <w:rFonts w:ascii="Buenard" w:hAnsi="Buenard"/>
+          <w:sz w:val="22"/>
+          <w:szCs w:val="22"/>
+          <w:lang w:val="pt-BR"/>
+        </w:rPr>
+        <w:t>riar a tabela venda</w:t>
+      </w:r>
+      <w:r>
+        <w:rPr>
+          <w:rFonts w:ascii="Buenard" w:hAnsi="Buenard"/>
+          <w:sz w:val="22"/>
+          <w:szCs w:val="22"/>
+          <w:lang w:val="pt-BR"/>
+        </w:rPr>
+        <w:t>;</w:t>
+      </w:r>
+    </w:p>
+    <w:p>
+      <w:pPr>
+        <w:pStyle w:val="NormalWeb"/>
+        <w:spacing w:before="0" w:beforeAutospacing="0" w:after="0" w:afterAutospacing="0"/>
+        <w:ind w:firstLine="567"/>
+        <w:rPr>
+          <w:rFonts w:ascii="Buenard" w:hAnsi="Buenard"/>
+          <w:sz w:val="22"/>
+          <w:szCs w:val="22"/>
+          <w:lang w:val="pt-BR"/>
+        </w:rPr>
+      </w:pPr>
+      <w:r>
+        <w:rPr>
+          <w:rFonts w:ascii="Buenard" w:hAnsi="Buenard"/>
+          <w:sz w:val="22"/>
+          <w:szCs w:val="22"/>
+          <w:lang w:val="pt-BR"/>
+        </w:rPr>
+        <w:t xml:space="preserve">3. </w:t>
+      </w:r>
+      <w:r>
+        <w:rPr>
+          <w:rFonts w:ascii="Buenard" w:hAnsi="Buenard"/>
+          <w:sz w:val="22"/>
+          <w:szCs w:val="22"/>
+          <w:lang w:val="pt-BR"/>
+        </w:rPr>
+        <w:t xml:space="preserve">Recriar a tabela </w:t>
+      </w:r>
+      <w:proofErr w:type="spellStart"/>
+      <w:r>
+        <w:rPr>
+          <w:rFonts w:ascii="Buenard" w:hAnsi="Buenard"/>
+          <w:sz w:val="22"/>
+          <w:szCs w:val="22"/>
+          <w:lang w:val="pt-BR"/>
+        </w:rPr>
+        <w:t>item_venda</w:t>
+      </w:r>
+      <w:proofErr w:type="spellEnd"/>
+      <w:r>
+        <w:rPr>
+          <w:rFonts w:ascii="Buenard" w:hAnsi="Buenard"/>
+          <w:sz w:val="22"/>
+          <w:szCs w:val="22"/>
+          <w:lang w:val="pt-BR"/>
+        </w:rPr>
+        <w:t>;</w:t>
+      </w:r>
+    </w:p>
+    <w:p>
+      <w:pPr>
+        <w:pStyle w:val="NormalWeb"/>
+        <w:spacing w:before="0" w:beforeAutospacing="0" w:after="0" w:afterAutospacing="0"/>
+        <w:ind w:firstLine="567"/>
+        <w:rPr>
+          <w:rFonts w:ascii="Buenard" w:hAnsi="Buenard"/>
+          <w:sz w:val="22"/>
+          <w:szCs w:val="22"/>
+          <w:lang w:val="pt-BR"/>
+        </w:rPr>
+      </w:pPr>
+      <w:r>
+        <w:rPr>
+          <w:rFonts w:ascii="Buenard" w:hAnsi="Buenard"/>
+          <w:sz w:val="22"/>
+          <w:szCs w:val="22"/>
+          <w:lang w:val="pt-BR"/>
+        </w:rPr>
+        <w:t xml:space="preserve">4. Criar as tabelas </w:t>
+      </w:r>
+      <w:proofErr w:type="spellStart"/>
+      <w:r>
+        <w:rPr>
+          <w:rFonts w:ascii="Buenard" w:hAnsi="Buenard"/>
+          <w:sz w:val="22"/>
+          <w:szCs w:val="22"/>
+          <w:lang w:val="pt-BR"/>
+        </w:rPr>
+        <w:t>tipo_pagamento</w:t>
+      </w:r>
+      <w:proofErr w:type="spellEnd"/>
+      <w:r>
+        <w:rPr>
+          <w:rFonts w:ascii="Buenard" w:hAnsi="Buenard"/>
+          <w:sz w:val="22"/>
+          <w:szCs w:val="22"/>
+          <w:lang w:val="pt-BR"/>
+        </w:rPr>
+        <w:t xml:space="preserve"> e pagamento;</w:t>
+      </w:r>
+    </w:p>
+    <w:p>
+      <w:pPr>
+        <w:pStyle w:val="NormalWeb"/>
+        <w:spacing w:before="0" w:beforeAutospacing="0" w:after="0" w:afterAutospacing="0"/>
+        <w:ind w:firstLine="567"/>
+        <w:rPr>
+          <w:rFonts w:ascii="Buenard" w:hAnsi="Buenard"/>
+          <w:sz w:val="22"/>
+          <w:szCs w:val="22"/>
+          <w:lang w:val="pt-BR"/>
+        </w:rPr>
+      </w:pPr>
+    </w:p>
+    <w:p>
+      <w:pPr>
+        <w:pStyle w:val="NormalWeb"/>
+        <w:spacing w:before="0" w:beforeAutospacing="0" w:after="0" w:afterAutospacing="0"/>
+        <w:rPr>
+          <w:rFonts w:ascii="Buenard" w:hAnsi="Buenard"/>
+          <w:b/>
+          <w:bCs/>
+          <w:sz w:val="22"/>
+          <w:szCs w:val="22"/>
+          <w:lang w:val="pt-BR"/>
+        </w:rPr>
+      </w:pPr>
+      <w:r>
+        <w:rPr>
+          <w:rFonts w:ascii="Buenard" w:hAnsi="Buenard"/>
+          <w:b/>
+          <w:bCs/>
           <w:sz w:val="22"/>
           <w:szCs w:val="22"/>
           <w:lang w:val="pt-BR"/>
@@ -387,538 +860,1613 @@
     </w:p>
     <w:p>
       <w:pPr>
-        <w:rPr>
-          <w:lang w:val="pt-BR"/>
-        </w:rPr>
-      </w:pPr>
-    </w:p>
-    <w:p>
-      <w:pPr>
-        <w:ind w:firstLine="567"/>
-        <w:jc w:val="both"/>
-        <w:rPr>
-          <w:lang w:val="pt-BR"/>
-        </w:rPr>
-      </w:pPr>
-      <w:r>
-        <w:rPr>
-          <w:lang w:val="pt-BR"/>
-        </w:rPr>
-        <w:t>O modelo lógico</w:t>
-      </w:r>
-      <w:r>
-        <w:rPr>
-          <w:lang w:val="pt-BR"/>
-        </w:rPr>
-        <w:t xml:space="preserve"> de banco de dados presente na figura 1 apresenta desobediência às formas normais 1, 2 e 3. </w:t>
-      </w:r>
-      <w:r>
-        <w:rPr>
-          <w:lang w:val="pt-BR"/>
-        </w:rPr>
-        <w:t xml:space="preserve">Primeiramente, há atributos </w:t>
-      </w:r>
-      <w:r>
-        <w:rPr>
-          <w:lang w:val="pt-BR"/>
-        </w:rPr>
-        <w:t xml:space="preserve">não-atômicos, como </w:t>
-      </w:r>
-      <w:r>
-        <w:rPr>
-          <w:lang w:val="pt-BR"/>
-        </w:rPr>
-        <w:t>os dados sobre pagamento na tabela “venda</w:t>
-      </w:r>
-      <w:r>
-        <w:rPr>
-          <w:lang w:val="pt-BR"/>
-        </w:rPr>
-        <w:t xml:space="preserve">”. Eles deveriam ser utilizados para </w:t>
+        <w:pStyle w:val="NormalWeb"/>
+        <w:spacing w:before="0" w:beforeAutospacing="0" w:after="0" w:afterAutospacing="0"/>
+        <w:ind w:firstLine="567"/>
+        <w:rPr>
+          <w:rFonts w:ascii="Buenard" w:hAnsi="Buenard"/>
+          <w:sz w:val="22"/>
+          <w:szCs w:val="22"/>
+          <w:lang w:val="pt-BR"/>
+        </w:rPr>
+      </w:pPr>
+      <w:r>
+        <w:rPr>
+          <w:rFonts w:ascii="Buenard" w:hAnsi="Buenard"/>
+          <w:sz w:val="22"/>
+          <w:szCs w:val="22"/>
+          <w:lang w:val="pt-BR"/>
+        </w:rPr>
+        <w:t xml:space="preserve">1. </w:t>
+      </w:r>
+      <w:r>
+        <w:rPr>
+          <w:rFonts w:ascii="Buenard" w:hAnsi="Buenard"/>
+          <w:sz w:val="22"/>
+          <w:szCs w:val="22"/>
+          <w:lang w:val="pt-BR"/>
+        </w:rPr>
+        <w:t xml:space="preserve">DROP TABLE venda, </w:t>
+      </w:r>
+      <w:proofErr w:type="spellStart"/>
+      <w:r>
+        <w:rPr>
+          <w:rFonts w:ascii="Buenard" w:hAnsi="Buenard"/>
+          <w:sz w:val="22"/>
+          <w:szCs w:val="22"/>
+          <w:lang w:val="pt-BR"/>
+        </w:rPr>
+        <w:t>item_venda</w:t>
+      </w:r>
+      <w:proofErr w:type="spellEnd"/>
+      <w:r>
+        <w:rPr>
+          <w:rFonts w:ascii="Buenard" w:hAnsi="Buenard"/>
+          <w:sz w:val="22"/>
+          <w:szCs w:val="22"/>
+          <w:lang w:val="pt-BR"/>
+        </w:rPr>
+        <w:t>;</w:t>
+      </w:r>
+    </w:p>
+    <w:p>
+      <w:pPr>
+        <w:pStyle w:val="NormalWeb"/>
+        <w:spacing w:before="0" w:beforeAutospacing="0" w:after="0" w:afterAutospacing="0"/>
+        <w:ind w:firstLine="567"/>
+        <w:rPr>
+          <w:rFonts w:ascii="Buenard" w:hAnsi="Buenard"/>
+          <w:sz w:val="22"/>
+          <w:szCs w:val="22"/>
+          <w:lang w:val="pt-BR"/>
+        </w:rPr>
+      </w:pPr>
+      <w:r>
+        <w:rPr>
+          <w:rFonts w:ascii="Buenard" w:hAnsi="Buenard"/>
+          <w:sz w:val="22"/>
+          <w:szCs w:val="22"/>
+          <w:lang w:val="pt-BR"/>
+        </w:rPr>
+        <w:t xml:space="preserve">2. </w:t>
+      </w:r>
+      <w:r>
+        <w:rPr>
+          <w:rFonts w:ascii="Buenard" w:hAnsi="Buenard"/>
+          <w:sz w:val="22"/>
+          <w:szCs w:val="22"/>
+          <w:lang w:val="pt-BR"/>
+        </w:rPr>
+        <w:t xml:space="preserve">CREATE TABLE VENDA </w:t>
+      </w:r>
+      <w:r>
+        <w:rPr>
+          <w:rFonts w:ascii="Buenard" w:hAnsi="Buenard"/>
+          <w:sz w:val="22"/>
+          <w:szCs w:val="22"/>
+          <w:lang w:val="pt-BR"/>
+        </w:rPr>
+        <w:t>(</w:t>
+      </w:r>
+    </w:p>
+    <w:p>
+      <w:pPr>
+        <w:pStyle w:val="NormalWeb"/>
+        <w:spacing w:before="0" w:beforeAutospacing="0" w:after="0" w:afterAutospacing="0"/>
+        <w:ind w:firstLine="567"/>
+        <w:rPr>
+          <w:rFonts w:ascii="Buenard" w:hAnsi="Buenard"/>
+          <w:sz w:val="22"/>
+          <w:szCs w:val="22"/>
+          <w:lang w:val="en-US"/>
+        </w:rPr>
+      </w:pPr>
+      <w:proofErr w:type="spellStart"/>
+      <w:r>
+        <w:rPr>
+          <w:rFonts w:ascii="Buenard" w:hAnsi="Buenard"/>
+          <w:sz w:val="22"/>
+          <w:szCs w:val="22"/>
+          <w:lang w:val="en-US"/>
+        </w:rPr>
+        <w:t>id_venda</w:t>
+      </w:r>
+      <w:proofErr w:type="spellEnd"/>
+      <w:r>
+        <w:rPr>
+          <w:rFonts w:ascii="Buenard" w:hAnsi="Buenard"/>
+          <w:sz w:val="22"/>
+          <w:szCs w:val="22"/>
+          <w:lang w:val="en-US"/>
+        </w:rPr>
+        <w:t xml:space="preserve"> int </w:t>
+      </w:r>
+      <w:r>
+        <w:rPr>
+          <w:rFonts w:ascii="Buenard" w:hAnsi="Buenard"/>
+          <w:sz w:val="22"/>
+          <w:szCs w:val="22"/>
+          <w:lang w:val="en-US"/>
+        </w:rPr>
+        <w:t>primary key</w:t>
+      </w:r>
+      <w:r>
+        <w:rPr>
+          <w:rFonts w:ascii="Buenard" w:hAnsi="Buenard"/>
+          <w:sz w:val="22"/>
+          <w:szCs w:val="22"/>
+          <w:lang w:val="en-US"/>
+        </w:rPr>
+        <w:t xml:space="preserve"> </w:t>
+      </w:r>
+      <w:proofErr w:type="spellStart"/>
+      <w:r>
+        <w:rPr>
+          <w:rFonts w:ascii="Buenard" w:hAnsi="Buenard"/>
+          <w:sz w:val="22"/>
+          <w:szCs w:val="22"/>
+          <w:lang w:val="en-US"/>
+        </w:rPr>
+        <w:t>auto_increment</w:t>
+      </w:r>
+      <w:proofErr w:type="spellEnd"/>
+      <w:r>
+        <w:rPr>
+          <w:rFonts w:ascii="Buenard" w:hAnsi="Buenard"/>
+          <w:sz w:val="22"/>
+          <w:szCs w:val="22"/>
+          <w:lang w:val="en-US"/>
+        </w:rPr>
+        <w:t>,</w:t>
+      </w:r>
+    </w:p>
+    <w:p>
+      <w:pPr>
+        <w:pStyle w:val="NormalWeb"/>
+        <w:spacing w:before="0" w:beforeAutospacing="0" w:after="0" w:afterAutospacing="0"/>
+        <w:ind w:firstLine="567"/>
+        <w:rPr>
+          <w:rFonts w:ascii="Buenard" w:hAnsi="Buenard"/>
+          <w:sz w:val="22"/>
+          <w:szCs w:val="22"/>
+          <w:lang w:val="pt-BR"/>
+        </w:rPr>
+      </w:pPr>
+      <w:proofErr w:type="spellStart"/>
+      <w:r>
+        <w:rPr>
+          <w:rFonts w:ascii="Buenard" w:hAnsi="Buenard"/>
+          <w:sz w:val="22"/>
+          <w:szCs w:val="22"/>
+          <w:lang w:val="pt-BR"/>
+        </w:rPr>
+        <w:t>data_pedido</w:t>
+      </w:r>
+      <w:proofErr w:type="spellEnd"/>
+      <w:r>
+        <w:rPr>
+          <w:rFonts w:ascii="Buenard" w:hAnsi="Buenard"/>
+          <w:sz w:val="22"/>
+          <w:szCs w:val="22"/>
+          <w:lang w:val="pt-BR"/>
+        </w:rPr>
+        <w:t xml:space="preserve"> </w:t>
+      </w:r>
+      <w:proofErr w:type="spellStart"/>
+      <w:r>
+        <w:rPr>
+          <w:rFonts w:ascii="Buenard" w:hAnsi="Buenard"/>
+          <w:sz w:val="22"/>
+          <w:szCs w:val="22"/>
+          <w:lang w:val="pt-BR"/>
+        </w:rPr>
+        <w:t>datetime</w:t>
+      </w:r>
+      <w:proofErr w:type="spellEnd"/>
+      <w:r>
+        <w:rPr>
+          <w:rFonts w:ascii="Buenard" w:hAnsi="Buenard"/>
+          <w:sz w:val="22"/>
+          <w:szCs w:val="22"/>
+          <w:lang w:val="pt-BR"/>
+        </w:rPr>
+        <w:t>,</w:t>
+      </w:r>
+    </w:p>
+    <w:p>
+      <w:pPr>
+        <w:pStyle w:val="NormalWeb"/>
+        <w:spacing w:before="0" w:beforeAutospacing="0" w:after="0" w:afterAutospacing="0"/>
+        <w:ind w:firstLine="567"/>
+        <w:rPr>
+          <w:rFonts w:ascii="Buenard" w:hAnsi="Buenard"/>
+          <w:sz w:val="22"/>
+          <w:szCs w:val="22"/>
+          <w:lang w:val="pt-BR"/>
+        </w:rPr>
+      </w:pPr>
+      <w:proofErr w:type="spellStart"/>
+      <w:r>
+        <w:rPr>
+          <w:rFonts w:ascii="Buenard" w:hAnsi="Buenard"/>
+          <w:sz w:val="22"/>
+          <w:szCs w:val="22"/>
+          <w:lang w:val="pt-BR"/>
+        </w:rPr>
+        <w:t>data_</w:t>
       </w:r>
       <w:proofErr w:type="gramStart"/>
       <w:r>
         <w:rPr>
-          <w:lang w:val="pt-BR"/>
-        </w:rPr>
-        <w:t>criar uma nova</w:t>
+          <w:rFonts w:ascii="Buenard" w:hAnsi="Buenard"/>
+          <w:sz w:val="22"/>
+          <w:szCs w:val="22"/>
+          <w:lang w:val="pt-BR"/>
+        </w:rPr>
+        <w:t>ultima</w:t>
       </w:r>
       <w:proofErr w:type="gramEnd"/>
       <w:r>
         <w:rPr>
-          <w:lang w:val="pt-BR"/>
-        </w:rPr>
-        <w:t xml:space="preserve"> entidade</w:t>
-      </w:r>
-      <w:r>
-        <w:rPr>
-          <w:lang w:val="pt-BR"/>
-        </w:rPr>
-        <w:t xml:space="preserve">, </w:t>
-      </w:r>
-      <w:r>
-        <w:rPr>
+          <w:rFonts w:ascii="Buenard" w:hAnsi="Buenard"/>
+          <w:sz w:val="22"/>
+          <w:szCs w:val="22"/>
+          <w:lang w:val="pt-BR"/>
+        </w:rPr>
+        <w:t>_modificacao</w:t>
+      </w:r>
+      <w:proofErr w:type="spellEnd"/>
+      <w:r>
+        <w:rPr>
+          <w:rFonts w:ascii="Buenard" w:hAnsi="Buenard"/>
+          <w:sz w:val="22"/>
+          <w:szCs w:val="22"/>
+          <w:lang w:val="pt-BR"/>
+        </w:rPr>
+        <w:t xml:space="preserve"> </w:t>
+      </w:r>
+      <w:proofErr w:type="spellStart"/>
+      <w:r>
+        <w:rPr>
+          <w:rFonts w:ascii="Buenard" w:hAnsi="Buenard"/>
+          <w:sz w:val="22"/>
+          <w:szCs w:val="22"/>
+          <w:lang w:val="pt-BR"/>
+        </w:rPr>
+        <w:t>datetime</w:t>
+      </w:r>
+      <w:proofErr w:type="spellEnd"/>
+      <w:r>
+        <w:rPr>
+          <w:rFonts w:ascii="Buenard" w:hAnsi="Buenard"/>
+          <w:sz w:val="22"/>
+          <w:szCs w:val="22"/>
+          <w:lang w:val="pt-BR"/>
+        </w:rPr>
+        <w:t>,</w:t>
+      </w:r>
+    </w:p>
+    <w:p>
+      <w:pPr>
+        <w:pStyle w:val="NormalWeb"/>
+        <w:spacing w:before="0" w:beforeAutospacing="0" w:after="0" w:afterAutospacing="0"/>
+        <w:ind w:firstLine="567"/>
+        <w:rPr>
+          <w:rFonts w:ascii="Buenard" w:hAnsi="Buenard"/>
+          <w:sz w:val="22"/>
+          <w:szCs w:val="22"/>
+          <w:lang w:val="en-US"/>
+        </w:rPr>
+      </w:pPr>
+      <w:r>
+        <w:rPr>
+          <w:rFonts w:ascii="Buenard" w:hAnsi="Buenard"/>
+          <w:sz w:val="22"/>
+          <w:szCs w:val="22"/>
+          <w:lang w:val="en-US"/>
+        </w:rPr>
+        <w:lastRenderedPageBreak/>
+        <w:t>status</w:t>
+      </w:r>
+      <w:r>
+        <w:rPr>
+          <w:rFonts w:ascii="Buenard" w:hAnsi="Buenard"/>
+          <w:sz w:val="22"/>
+          <w:szCs w:val="22"/>
+          <w:lang w:val="en-US"/>
+        </w:rPr>
+        <w:t xml:space="preserve"> </w:t>
+      </w:r>
+      <w:proofErr w:type="gramStart"/>
+      <w:r>
+        <w:rPr>
+          <w:rFonts w:ascii="Buenard" w:hAnsi="Buenard"/>
+          <w:sz w:val="22"/>
+          <w:szCs w:val="22"/>
+          <w:lang w:val="en-US"/>
+        </w:rPr>
+        <w:t>varchar(</w:t>
+      </w:r>
+      <w:proofErr w:type="gramEnd"/>
+      <w:r>
+        <w:rPr>
+          <w:rFonts w:ascii="Buenard" w:hAnsi="Buenard"/>
+          <w:sz w:val="22"/>
+          <w:szCs w:val="22"/>
+          <w:lang w:val="en-US"/>
+        </w:rPr>
+        <w:t>30)</w:t>
+      </w:r>
+      <w:r>
+        <w:rPr>
+          <w:rFonts w:ascii="Buenard" w:hAnsi="Buenard"/>
+          <w:sz w:val="22"/>
+          <w:szCs w:val="22"/>
+          <w:lang w:val="en-US"/>
+        </w:rPr>
+        <w:t>,</w:t>
+      </w:r>
+    </w:p>
+    <w:p>
+      <w:pPr>
+        <w:pStyle w:val="NormalWeb"/>
+        <w:spacing w:before="0" w:beforeAutospacing="0" w:after="0" w:afterAutospacing="0"/>
+        <w:ind w:firstLine="567"/>
+        <w:rPr>
+          <w:rFonts w:ascii="Buenard" w:hAnsi="Buenard"/>
+          <w:sz w:val="22"/>
+          <w:szCs w:val="22"/>
+          <w:lang w:val="en-US"/>
+        </w:rPr>
+      </w:pPr>
+      <w:proofErr w:type="spellStart"/>
+      <w:r>
+        <w:rPr>
+          <w:rFonts w:ascii="Buenard" w:hAnsi="Buenard"/>
+          <w:sz w:val="22"/>
+          <w:szCs w:val="22"/>
+          <w:lang w:val="en-US"/>
+        </w:rPr>
+        <w:t>id_cliente</w:t>
+      </w:r>
+      <w:proofErr w:type="spellEnd"/>
+      <w:r>
+        <w:rPr>
+          <w:rFonts w:ascii="Buenard" w:hAnsi="Buenard"/>
+          <w:sz w:val="22"/>
+          <w:szCs w:val="22"/>
+          <w:lang w:val="en-US"/>
+        </w:rPr>
+        <w:t xml:space="preserve"> foreign key references CLIENTE (</w:t>
+      </w:r>
+      <w:proofErr w:type="spellStart"/>
+      <w:r>
+        <w:rPr>
+          <w:rFonts w:ascii="Buenard" w:hAnsi="Buenard"/>
+          <w:sz w:val="22"/>
+          <w:szCs w:val="22"/>
+          <w:lang w:val="en-US"/>
+        </w:rPr>
+        <w:t>id_cliente</w:t>
+      </w:r>
+      <w:proofErr w:type="spellEnd"/>
+      <w:proofErr w:type="gramStart"/>
+      <w:r>
+        <w:rPr>
+          <w:rFonts w:ascii="Buenard" w:hAnsi="Buenard"/>
+          <w:sz w:val="22"/>
+          <w:szCs w:val="22"/>
+          <w:lang w:val="en-US"/>
+        </w:rPr>
+        <w:t>)</w:t>
+      </w:r>
+      <w:r>
+        <w:rPr>
+          <w:rFonts w:ascii="Buenard" w:hAnsi="Buenard"/>
+          <w:sz w:val="22"/>
+          <w:szCs w:val="22"/>
+          <w:lang w:val="en-US"/>
+        </w:rPr>
+        <w:t>;</w:t>
+      </w:r>
+      <w:proofErr w:type="gramEnd"/>
+    </w:p>
+    <w:p>
+      <w:pPr>
+        <w:pStyle w:val="NormalWeb"/>
+        <w:spacing w:before="0" w:beforeAutospacing="0" w:after="0" w:afterAutospacing="0"/>
+        <w:ind w:firstLine="567"/>
+        <w:rPr>
+          <w:rFonts w:ascii="Buenard" w:hAnsi="Buenard"/>
+          <w:sz w:val="22"/>
+          <w:szCs w:val="22"/>
+          <w:lang w:val="en-US"/>
+        </w:rPr>
+      </w:pPr>
+    </w:p>
+    <w:p>
+      <w:pPr>
+        <w:pStyle w:val="NormalWeb"/>
+        <w:spacing w:before="0" w:beforeAutospacing="0" w:after="0" w:afterAutospacing="0"/>
+        <w:ind w:firstLine="567"/>
+        <w:rPr>
+          <w:rFonts w:ascii="Buenard" w:hAnsi="Buenard"/>
+          <w:sz w:val="22"/>
+          <w:szCs w:val="22"/>
+          <w:lang w:val="en-US"/>
+        </w:rPr>
+      </w:pPr>
+      <w:r>
+        <w:rPr>
+          <w:rFonts w:ascii="Buenard" w:hAnsi="Buenard"/>
+          <w:sz w:val="22"/>
+          <w:szCs w:val="22"/>
+          <w:lang w:val="en-US"/>
+        </w:rPr>
+        <w:t>3. CREATE TABLE ITEM_</w:t>
+      </w:r>
+      <w:proofErr w:type="gramStart"/>
+      <w:r>
+        <w:rPr>
+          <w:rFonts w:ascii="Buenard" w:hAnsi="Buenard"/>
+          <w:sz w:val="22"/>
+          <w:szCs w:val="22"/>
+          <w:lang w:val="en-US"/>
+        </w:rPr>
+        <w:t>VENDA(</w:t>
+      </w:r>
+      <w:proofErr w:type="gramEnd"/>
+    </w:p>
+    <w:p>
+      <w:pPr>
+        <w:pStyle w:val="NormalWeb"/>
+        <w:spacing w:before="0" w:beforeAutospacing="0" w:after="0" w:afterAutospacing="0"/>
+        <w:ind w:firstLine="567"/>
+        <w:rPr>
+          <w:rFonts w:ascii="Buenard" w:hAnsi="Buenard"/>
+          <w:sz w:val="22"/>
+          <w:szCs w:val="22"/>
+          <w:lang w:val="en-US"/>
+        </w:rPr>
+      </w:pPr>
+      <w:proofErr w:type="spellStart"/>
+      <w:r>
+        <w:rPr>
+          <w:rFonts w:ascii="Buenard" w:hAnsi="Buenard"/>
+          <w:sz w:val="22"/>
+          <w:szCs w:val="22"/>
+          <w:lang w:val="en-US"/>
+        </w:rPr>
+        <w:t>i</w:t>
+      </w:r>
+      <w:r>
+        <w:rPr>
+          <w:rFonts w:ascii="Buenard" w:hAnsi="Buenard"/>
+          <w:sz w:val="22"/>
+          <w:szCs w:val="22"/>
+          <w:lang w:val="en-US"/>
+        </w:rPr>
+        <w:t>d_item_venda</w:t>
+      </w:r>
+      <w:proofErr w:type="spellEnd"/>
+      <w:r>
+        <w:rPr>
+          <w:rFonts w:ascii="Buenard" w:hAnsi="Buenard"/>
+          <w:sz w:val="22"/>
+          <w:szCs w:val="22"/>
+          <w:lang w:val="en-US"/>
+        </w:rPr>
+        <w:t xml:space="preserve"> int primary key</w:t>
+      </w:r>
+      <w:r>
+        <w:rPr>
+          <w:rFonts w:ascii="Buenard" w:hAnsi="Buenard"/>
+          <w:sz w:val="22"/>
+          <w:szCs w:val="22"/>
+          <w:lang w:val="en-US"/>
+        </w:rPr>
+        <w:t xml:space="preserve"> </w:t>
+      </w:r>
+      <w:proofErr w:type="spellStart"/>
+      <w:r>
+        <w:rPr>
+          <w:rFonts w:ascii="Buenard" w:hAnsi="Buenard"/>
+          <w:sz w:val="22"/>
+          <w:szCs w:val="22"/>
+          <w:lang w:val="en-US"/>
+        </w:rPr>
+        <w:t>auto_increment</w:t>
+      </w:r>
+      <w:proofErr w:type="spellEnd"/>
+      <w:r>
+        <w:rPr>
+          <w:rFonts w:ascii="Buenard" w:hAnsi="Buenard"/>
+          <w:sz w:val="22"/>
+          <w:szCs w:val="22"/>
+          <w:lang w:val="en-US"/>
+        </w:rPr>
+        <w:t>,</w:t>
+      </w:r>
+    </w:p>
+    <w:p>
+      <w:pPr>
+        <w:pStyle w:val="NormalWeb"/>
+        <w:spacing w:before="0" w:beforeAutospacing="0" w:after="0" w:afterAutospacing="0"/>
+        <w:ind w:firstLine="567"/>
+        <w:rPr>
+          <w:rFonts w:ascii="Buenard" w:hAnsi="Buenard"/>
+          <w:sz w:val="22"/>
+          <w:szCs w:val="22"/>
+          <w:lang w:val="en-US"/>
+        </w:rPr>
+      </w:pPr>
+      <w:proofErr w:type="spellStart"/>
+      <w:r>
+        <w:rPr>
+          <w:rFonts w:ascii="Buenard" w:hAnsi="Buenard"/>
+          <w:sz w:val="22"/>
+          <w:szCs w:val="22"/>
+          <w:lang w:val="en-US"/>
+        </w:rPr>
+        <w:t>quantidade</w:t>
+      </w:r>
+      <w:proofErr w:type="spellEnd"/>
+      <w:r>
+        <w:rPr>
+          <w:rFonts w:ascii="Buenard" w:hAnsi="Buenard"/>
+          <w:sz w:val="22"/>
+          <w:szCs w:val="22"/>
+          <w:lang w:val="en-US"/>
+        </w:rPr>
+        <w:t xml:space="preserve"> int,</w:t>
+      </w:r>
+    </w:p>
+    <w:p>
+      <w:pPr>
+        <w:pStyle w:val="NormalWeb"/>
+        <w:spacing w:before="0" w:beforeAutospacing="0" w:after="0" w:afterAutospacing="0"/>
+        <w:ind w:firstLine="567"/>
+        <w:rPr>
+          <w:rFonts w:ascii="Buenard" w:hAnsi="Buenard"/>
+          <w:sz w:val="22"/>
+          <w:szCs w:val="22"/>
+          <w:lang w:val="en-US"/>
+        </w:rPr>
+      </w:pPr>
+      <w:proofErr w:type="spellStart"/>
+      <w:r>
+        <w:rPr>
+          <w:rFonts w:ascii="Buenard" w:hAnsi="Buenard"/>
+          <w:sz w:val="22"/>
+          <w:szCs w:val="22"/>
+          <w:lang w:val="en-US"/>
+        </w:rPr>
+        <w:t>valor_unitario</w:t>
+      </w:r>
+      <w:proofErr w:type="spellEnd"/>
+      <w:r>
+        <w:rPr>
+          <w:rFonts w:ascii="Buenard" w:hAnsi="Buenard"/>
+          <w:sz w:val="22"/>
+          <w:szCs w:val="22"/>
+          <w:lang w:val="en-US"/>
+        </w:rPr>
+        <w:t xml:space="preserve"> </w:t>
+      </w:r>
+      <w:proofErr w:type="gramStart"/>
+      <w:r>
+        <w:rPr>
+          <w:rFonts w:ascii="Buenard" w:hAnsi="Buenard"/>
+          <w:sz w:val="22"/>
+          <w:szCs w:val="22"/>
+          <w:lang w:val="en-US"/>
+        </w:rPr>
+        <w:t>decimal(</w:t>
+      </w:r>
+      <w:proofErr w:type="gramEnd"/>
+      <w:r>
+        <w:rPr>
+          <w:rFonts w:ascii="Buenard" w:hAnsi="Buenard"/>
+          <w:sz w:val="22"/>
+          <w:szCs w:val="22"/>
+          <w:lang w:val="en-US"/>
+        </w:rPr>
+        <w:t>9,2),</w:t>
+      </w:r>
+    </w:p>
+    <w:p>
+      <w:pPr>
+        <w:pStyle w:val="NormalWeb"/>
+        <w:spacing w:before="0" w:beforeAutospacing="0" w:after="0" w:afterAutospacing="0"/>
+        <w:ind w:firstLine="567"/>
+        <w:rPr>
+          <w:rFonts w:ascii="Buenard" w:hAnsi="Buenard"/>
+          <w:sz w:val="22"/>
+          <w:szCs w:val="22"/>
+          <w:lang w:val="en-US"/>
+        </w:rPr>
+      </w:pPr>
+      <w:proofErr w:type="spellStart"/>
+      <w:r>
+        <w:rPr>
+          <w:rFonts w:ascii="Buenard" w:hAnsi="Buenard"/>
+          <w:sz w:val="22"/>
+          <w:szCs w:val="22"/>
+          <w:lang w:val="en-US"/>
+        </w:rPr>
+        <w:t>id_produto</w:t>
+      </w:r>
+      <w:proofErr w:type="spellEnd"/>
+      <w:r>
+        <w:rPr>
+          <w:rFonts w:ascii="Buenard" w:hAnsi="Buenard"/>
+          <w:sz w:val="22"/>
+          <w:szCs w:val="22"/>
+          <w:lang w:val="en-US"/>
+        </w:rPr>
+        <w:t xml:space="preserve"> foreign key references </w:t>
+      </w:r>
+      <w:r>
+        <w:rPr>
+          <w:rFonts w:ascii="Buenard" w:hAnsi="Buenard"/>
+          <w:sz w:val="22"/>
+          <w:szCs w:val="22"/>
+          <w:lang w:val="en-US"/>
+        </w:rPr>
+        <w:t>PRODUTO (</w:t>
+      </w:r>
+      <w:proofErr w:type="spellStart"/>
+      <w:r>
+        <w:rPr>
+          <w:rFonts w:ascii="Buenard" w:hAnsi="Buenard"/>
+          <w:sz w:val="22"/>
+          <w:szCs w:val="22"/>
+          <w:lang w:val="en-US"/>
+        </w:rPr>
+        <w:t>id_produto</w:t>
+      </w:r>
+      <w:proofErr w:type="spellEnd"/>
+      <w:r>
+        <w:rPr>
+          <w:rFonts w:ascii="Buenard" w:hAnsi="Buenard"/>
+          <w:sz w:val="22"/>
+          <w:szCs w:val="22"/>
+          <w:lang w:val="en-US"/>
+        </w:rPr>
+        <w:t>)</w:t>
+      </w:r>
+      <w:proofErr w:type="gramStart"/>
+      <w:r>
+        <w:rPr>
+          <w:rFonts w:ascii="Buenard" w:hAnsi="Buenard"/>
+          <w:sz w:val="22"/>
+          <w:szCs w:val="22"/>
+          <w:lang w:val="en-US"/>
+        </w:rPr>
+        <w:t>);</w:t>
+      </w:r>
+      <w:proofErr w:type="gramEnd"/>
+    </w:p>
+    <w:p>
+      <w:pPr>
+        <w:pStyle w:val="NormalWeb"/>
+        <w:spacing w:before="0" w:beforeAutospacing="0" w:after="0" w:afterAutospacing="0"/>
+        <w:ind w:firstLine="567"/>
+        <w:rPr>
+          <w:rFonts w:ascii="Buenard" w:hAnsi="Buenard"/>
+          <w:sz w:val="22"/>
+          <w:szCs w:val="22"/>
+          <w:lang w:val="en-US"/>
+        </w:rPr>
+      </w:pPr>
+    </w:p>
+    <w:p>
+      <w:pPr>
+        <w:pStyle w:val="NormalWeb"/>
+        <w:spacing w:before="0" w:beforeAutospacing="0" w:after="0" w:afterAutospacing="0"/>
+        <w:ind w:firstLine="567"/>
+        <w:rPr>
+          <w:rFonts w:ascii="Buenard" w:hAnsi="Buenard"/>
+          <w:sz w:val="22"/>
+          <w:szCs w:val="22"/>
+          <w:lang w:val="en-US"/>
+        </w:rPr>
+      </w:pPr>
+      <w:r>
+        <w:rPr>
+          <w:rFonts w:ascii="Buenard" w:hAnsi="Buenard"/>
+          <w:sz w:val="22"/>
+          <w:szCs w:val="22"/>
+          <w:lang w:val="en-US"/>
+        </w:rPr>
+        <w:t xml:space="preserve">4. </w:t>
+      </w:r>
+      <w:r>
+        <w:rPr>
+          <w:rFonts w:ascii="Buenard" w:hAnsi="Buenard"/>
+          <w:sz w:val="22"/>
+          <w:szCs w:val="22"/>
+          <w:lang w:val="en-US"/>
+        </w:rPr>
+        <w:t>CREATE TA</w:t>
+      </w:r>
+      <w:r>
+        <w:rPr>
+          <w:rFonts w:ascii="Buenard" w:hAnsi="Buenard"/>
+          <w:sz w:val="22"/>
+          <w:szCs w:val="22"/>
+          <w:lang w:val="en-US"/>
+        </w:rPr>
+        <w:t>B</w:t>
+      </w:r>
+      <w:r>
+        <w:rPr>
+          <w:rFonts w:ascii="Buenard" w:hAnsi="Buenard"/>
+          <w:sz w:val="22"/>
+          <w:szCs w:val="22"/>
+          <w:lang w:val="en-US"/>
+        </w:rPr>
+        <w:t>LE TIPO_</w:t>
+      </w:r>
+      <w:proofErr w:type="gramStart"/>
+      <w:r>
+        <w:rPr>
+          <w:rFonts w:ascii="Buenard" w:hAnsi="Buenard"/>
+          <w:sz w:val="22"/>
+          <w:szCs w:val="22"/>
+          <w:lang w:val="en-US"/>
+        </w:rPr>
+        <w:t>PAGAMENTO</w:t>
+      </w:r>
+      <w:r>
+        <w:rPr>
+          <w:rFonts w:ascii="Buenard" w:hAnsi="Buenard"/>
+          <w:sz w:val="22"/>
+          <w:szCs w:val="22"/>
+          <w:lang w:val="en-US"/>
+        </w:rPr>
+        <w:t>(</w:t>
+      </w:r>
+      <w:proofErr w:type="gramEnd"/>
+    </w:p>
+    <w:p>
+      <w:pPr>
+        <w:pStyle w:val="NormalWeb"/>
+        <w:spacing w:before="0" w:beforeAutospacing="0" w:after="0" w:afterAutospacing="0"/>
+        <w:ind w:firstLine="567"/>
+        <w:rPr>
+          <w:rFonts w:ascii="Buenard" w:hAnsi="Buenard"/>
+          <w:sz w:val="22"/>
+          <w:szCs w:val="22"/>
+          <w:lang w:val="pt-BR"/>
+        </w:rPr>
+      </w:pPr>
+      <w:proofErr w:type="spellStart"/>
+      <w:r>
+        <w:rPr>
+          <w:rFonts w:ascii="Buenard" w:hAnsi="Buenard"/>
+          <w:sz w:val="22"/>
+          <w:szCs w:val="22"/>
+          <w:lang w:val="pt-BR"/>
+        </w:rPr>
+        <w:t>id_tipo_pagamento</w:t>
+      </w:r>
+      <w:proofErr w:type="spellEnd"/>
+      <w:r>
+        <w:rPr>
+          <w:rFonts w:ascii="Buenard" w:hAnsi="Buenard"/>
+          <w:sz w:val="22"/>
+          <w:szCs w:val="22"/>
+          <w:lang w:val="pt-BR"/>
+        </w:rPr>
+        <w:t xml:space="preserve"> </w:t>
+      </w:r>
+      <w:proofErr w:type="spellStart"/>
+      <w:r>
+        <w:rPr>
+          <w:rFonts w:ascii="Buenard" w:hAnsi="Buenard"/>
+          <w:sz w:val="22"/>
+          <w:szCs w:val="22"/>
+          <w:lang w:val="pt-BR"/>
+        </w:rPr>
+        <w:t>int</w:t>
+      </w:r>
+      <w:proofErr w:type="spellEnd"/>
+      <w:r>
+        <w:rPr>
+          <w:rFonts w:ascii="Buenard" w:hAnsi="Buenard"/>
+          <w:sz w:val="22"/>
+          <w:szCs w:val="22"/>
+          <w:lang w:val="pt-BR"/>
+        </w:rPr>
+        <w:t xml:space="preserve"> </w:t>
+      </w:r>
+      <w:proofErr w:type="spellStart"/>
+      <w:r>
+        <w:rPr>
+          <w:rFonts w:ascii="Buenard" w:hAnsi="Buenard"/>
+          <w:sz w:val="22"/>
+          <w:szCs w:val="22"/>
+          <w:lang w:val="pt-BR"/>
+        </w:rPr>
+        <w:t>primary</w:t>
+      </w:r>
+      <w:proofErr w:type="spellEnd"/>
+      <w:r>
+        <w:rPr>
+          <w:rFonts w:ascii="Buenard" w:hAnsi="Buenard"/>
+          <w:sz w:val="22"/>
+          <w:szCs w:val="22"/>
+          <w:lang w:val="pt-BR"/>
+        </w:rPr>
+        <w:t xml:space="preserve"> </w:t>
+      </w:r>
+      <w:proofErr w:type="spellStart"/>
+      <w:r>
+        <w:rPr>
+          <w:rFonts w:ascii="Buenard" w:hAnsi="Buenard"/>
+          <w:sz w:val="22"/>
+          <w:szCs w:val="22"/>
+          <w:lang w:val="pt-BR"/>
+        </w:rPr>
+        <w:t>key</w:t>
+      </w:r>
+      <w:proofErr w:type="spellEnd"/>
+      <w:r>
+        <w:rPr>
+          <w:rFonts w:ascii="Buenard" w:hAnsi="Buenard"/>
+          <w:sz w:val="22"/>
+          <w:szCs w:val="22"/>
+          <w:lang w:val="pt-BR"/>
+        </w:rPr>
+        <w:t xml:space="preserve"> </w:t>
+      </w:r>
+      <w:proofErr w:type="spellStart"/>
+      <w:r>
+        <w:rPr>
+          <w:rFonts w:ascii="Buenard" w:hAnsi="Buenard"/>
+          <w:sz w:val="22"/>
+          <w:szCs w:val="22"/>
+          <w:lang w:val="pt-BR"/>
+        </w:rPr>
+        <w:t>auto_increment</w:t>
+      </w:r>
+      <w:proofErr w:type="spellEnd"/>
+      <w:r>
+        <w:rPr>
+          <w:rFonts w:ascii="Buenard" w:hAnsi="Buenard"/>
+          <w:sz w:val="22"/>
+          <w:szCs w:val="22"/>
+          <w:lang w:val="pt-BR"/>
+        </w:rPr>
+        <w:t>,</w:t>
+      </w:r>
+    </w:p>
+    <w:p>
+      <w:pPr>
+        <w:pStyle w:val="NormalWeb"/>
+        <w:spacing w:before="0" w:beforeAutospacing="0" w:after="0" w:afterAutospacing="0"/>
+        <w:ind w:firstLine="567"/>
+        <w:rPr>
+          <w:rFonts w:ascii="Buenard" w:hAnsi="Buenard"/>
+          <w:sz w:val="22"/>
+          <w:szCs w:val="22"/>
+          <w:lang w:val="pt-BR"/>
+        </w:rPr>
+      </w:pPr>
+      <w:r>
+        <w:rPr>
+          <w:rFonts w:ascii="Buenard" w:hAnsi="Buenard"/>
+          <w:sz w:val="22"/>
+          <w:szCs w:val="22"/>
+          <w:lang w:val="pt-BR"/>
+        </w:rPr>
+        <w:t xml:space="preserve">descrição </w:t>
+      </w:r>
+      <w:proofErr w:type="spellStart"/>
+      <w:proofErr w:type="gramStart"/>
+      <w:r>
+        <w:rPr>
+          <w:rFonts w:ascii="Buenard" w:hAnsi="Buenard"/>
+          <w:sz w:val="22"/>
+          <w:szCs w:val="22"/>
+          <w:lang w:val="pt-BR"/>
+        </w:rPr>
+        <w:t>varchar</w:t>
+      </w:r>
+      <w:proofErr w:type="spellEnd"/>
+      <w:r>
+        <w:rPr>
+          <w:rFonts w:ascii="Buenard" w:hAnsi="Buenard"/>
+          <w:sz w:val="22"/>
+          <w:szCs w:val="22"/>
+          <w:lang w:val="pt-BR"/>
+        </w:rPr>
+        <w:t>(</w:t>
+      </w:r>
+      <w:proofErr w:type="gramEnd"/>
+      <w:r>
+        <w:rPr>
+          <w:rFonts w:ascii="Buenard" w:hAnsi="Buenard"/>
+          <w:sz w:val="22"/>
+          <w:szCs w:val="22"/>
+          <w:lang w:val="pt-BR"/>
+        </w:rPr>
+        <w:t>50),</w:t>
+      </w:r>
+    </w:p>
+    <w:p>
+      <w:pPr>
+        <w:pStyle w:val="NormalWeb"/>
+        <w:spacing w:before="0" w:beforeAutospacing="0" w:after="0" w:afterAutospacing="0"/>
+        <w:ind w:firstLine="567"/>
+        <w:rPr>
+          <w:rFonts w:ascii="Buenard" w:hAnsi="Buenard"/>
+          <w:sz w:val="22"/>
+          <w:szCs w:val="22"/>
+          <w:lang w:val="pt-BR"/>
+        </w:rPr>
+      </w:pPr>
+      <w:proofErr w:type="spellStart"/>
+      <w:r>
+        <w:rPr>
+          <w:rFonts w:ascii="Buenard" w:hAnsi="Buenard"/>
+          <w:sz w:val="22"/>
+          <w:szCs w:val="22"/>
+          <w:lang w:val="pt-BR"/>
+        </w:rPr>
+        <w:t>nome_titular</w:t>
+      </w:r>
+      <w:proofErr w:type="spellEnd"/>
+      <w:r>
+        <w:rPr>
+          <w:rFonts w:ascii="Buenard" w:hAnsi="Buenard"/>
+          <w:sz w:val="22"/>
+          <w:szCs w:val="22"/>
+          <w:lang w:val="pt-BR"/>
+        </w:rPr>
+        <w:t xml:space="preserve"> </w:t>
+      </w:r>
+      <w:proofErr w:type="spellStart"/>
+      <w:proofErr w:type="gramStart"/>
+      <w:r>
+        <w:rPr>
+          <w:rFonts w:ascii="Buenard" w:hAnsi="Buenard"/>
+          <w:sz w:val="22"/>
+          <w:szCs w:val="22"/>
+          <w:lang w:val="pt-BR"/>
+        </w:rPr>
+        <w:t>varchar</w:t>
+      </w:r>
+      <w:proofErr w:type="spellEnd"/>
+      <w:r>
+        <w:rPr>
+          <w:rFonts w:ascii="Buenard" w:hAnsi="Buenard"/>
+          <w:sz w:val="22"/>
+          <w:szCs w:val="22"/>
+          <w:lang w:val="pt-BR"/>
+        </w:rPr>
+        <w:t>(</w:t>
+      </w:r>
+      <w:proofErr w:type="gramEnd"/>
+      <w:r>
+        <w:rPr>
+          <w:rFonts w:ascii="Buenard" w:hAnsi="Buenard"/>
+          <w:sz w:val="22"/>
+          <w:szCs w:val="22"/>
+          <w:lang w:val="pt-BR"/>
+        </w:rPr>
+        <w:t>50),</w:t>
+      </w:r>
+    </w:p>
+    <w:p>
+      <w:pPr>
+        <w:pStyle w:val="NormalWeb"/>
+        <w:spacing w:before="0" w:beforeAutospacing="0" w:after="0" w:afterAutospacing="0"/>
+        <w:ind w:firstLine="567"/>
+        <w:rPr>
+          <w:rFonts w:ascii="Buenard" w:hAnsi="Buenard"/>
+          <w:sz w:val="22"/>
+          <w:szCs w:val="22"/>
+          <w:lang w:val="pt-BR"/>
+        </w:rPr>
+      </w:pPr>
+      <w:proofErr w:type="spellStart"/>
+      <w:r>
+        <w:rPr>
+          <w:rFonts w:ascii="Buenard" w:hAnsi="Buenard"/>
+          <w:sz w:val="22"/>
+          <w:szCs w:val="22"/>
+          <w:lang w:val="pt-BR"/>
+        </w:rPr>
+        <w:t>num</w:t>
+      </w:r>
+      <w:r>
+        <w:rPr>
+          <w:rFonts w:ascii="Buenard" w:hAnsi="Buenard"/>
+          <w:sz w:val="22"/>
+          <w:szCs w:val="22"/>
+          <w:lang w:val="pt-BR"/>
+        </w:rPr>
+        <w:t>_cartao</w:t>
+      </w:r>
+      <w:proofErr w:type="spellEnd"/>
+      <w:r>
+        <w:rPr>
+          <w:rFonts w:ascii="Buenard" w:hAnsi="Buenard"/>
+          <w:sz w:val="22"/>
+          <w:szCs w:val="22"/>
+          <w:lang w:val="pt-BR"/>
+        </w:rPr>
+        <w:t xml:space="preserve"> </w:t>
+      </w:r>
+      <w:proofErr w:type="spellStart"/>
+      <w:proofErr w:type="gramStart"/>
+      <w:r>
+        <w:rPr>
+          <w:rFonts w:ascii="Buenard" w:hAnsi="Buenard"/>
+          <w:sz w:val="22"/>
+          <w:szCs w:val="22"/>
+          <w:lang w:val="pt-BR"/>
+        </w:rPr>
+        <w:t>varchar</w:t>
+      </w:r>
+      <w:proofErr w:type="spellEnd"/>
+      <w:r>
+        <w:rPr>
+          <w:rFonts w:ascii="Buenard" w:hAnsi="Buenard"/>
+          <w:sz w:val="22"/>
+          <w:szCs w:val="22"/>
+          <w:lang w:val="pt-BR"/>
+        </w:rPr>
+        <w:t>(</w:t>
+      </w:r>
+      <w:proofErr w:type="gramEnd"/>
+      <w:r>
+        <w:rPr>
+          <w:rFonts w:ascii="Buenard" w:hAnsi="Buenard"/>
+          <w:sz w:val="22"/>
+          <w:szCs w:val="22"/>
+          <w:lang w:val="pt-BR"/>
+        </w:rPr>
+        <w:t>30),</w:t>
+      </w:r>
+    </w:p>
+    <w:p>
+      <w:pPr>
+        <w:pStyle w:val="NormalWeb"/>
+        <w:spacing w:before="0" w:beforeAutospacing="0" w:after="0" w:afterAutospacing="0"/>
+        <w:ind w:firstLine="567"/>
+        <w:rPr>
+          <w:rFonts w:ascii="Buenard" w:hAnsi="Buenard"/>
+          <w:sz w:val="22"/>
+          <w:szCs w:val="22"/>
+          <w:lang w:val="pt-BR"/>
+        </w:rPr>
+      </w:pPr>
+      <w:r>
+        <w:rPr>
+          <w:rFonts w:ascii="Buenard" w:hAnsi="Buenard"/>
+          <w:sz w:val="22"/>
+          <w:szCs w:val="22"/>
+          <w:lang w:val="pt-BR"/>
+        </w:rPr>
+        <w:t>validade date</w:t>
+      </w:r>
+      <w:r>
+        <w:rPr>
+          <w:rFonts w:ascii="Buenard" w:hAnsi="Buenard"/>
+          <w:sz w:val="22"/>
+          <w:szCs w:val="22"/>
+          <w:lang w:val="pt-BR"/>
+        </w:rPr>
+        <w:t>,</w:t>
+      </w:r>
+    </w:p>
+    <w:p>
+      <w:pPr>
+        <w:pStyle w:val="NormalWeb"/>
+        <w:spacing w:before="0" w:beforeAutospacing="0" w:after="0" w:afterAutospacing="0"/>
+        <w:ind w:firstLine="567"/>
+        <w:rPr>
+          <w:rFonts w:ascii="Buenard" w:hAnsi="Buenard"/>
+          <w:sz w:val="22"/>
+          <w:szCs w:val="22"/>
+          <w:lang w:val="en-US"/>
+        </w:rPr>
+      </w:pPr>
+      <w:proofErr w:type="spellStart"/>
+      <w:r>
+        <w:rPr>
+          <w:rFonts w:ascii="Buenard" w:hAnsi="Buenard"/>
+          <w:sz w:val="22"/>
+          <w:szCs w:val="22"/>
+          <w:lang w:val="en-US"/>
+        </w:rPr>
+        <w:t>cod_seg</w:t>
+      </w:r>
+      <w:proofErr w:type="spellEnd"/>
+      <w:r>
+        <w:rPr>
+          <w:rFonts w:ascii="Buenard" w:hAnsi="Buenard"/>
+          <w:sz w:val="22"/>
+          <w:szCs w:val="22"/>
+          <w:lang w:val="en-US"/>
+        </w:rPr>
+        <w:t xml:space="preserve"> </w:t>
+      </w:r>
+      <w:proofErr w:type="gramStart"/>
+      <w:r>
+        <w:rPr>
+          <w:rFonts w:ascii="Buenard" w:hAnsi="Buenard"/>
+          <w:sz w:val="22"/>
+          <w:szCs w:val="22"/>
+          <w:lang w:val="en-US"/>
+        </w:rPr>
+        <w:t>varchar(</w:t>
+      </w:r>
+      <w:proofErr w:type="gramEnd"/>
+      <w:r>
+        <w:rPr>
+          <w:rFonts w:ascii="Buenard" w:hAnsi="Buenard"/>
+          <w:sz w:val="22"/>
+          <w:szCs w:val="22"/>
+          <w:lang w:val="en-US"/>
+        </w:rPr>
+        <w:t>3),</w:t>
+      </w:r>
+    </w:p>
+    <w:p>
+      <w:pPr>
+        <w:pStyle w:val="NormalWeb"/>
+        <w:spacing w:before="0" w:beforeAutospacing="0" w:after="0" w:afterAutospacing="0"/>
+        <w:ind w:firstLine="567"/>
+        <w:rPr>
+          <w:rFonts w:ascii="Buenard" w:hAnsi="Buenard"/>
+          <w:sz w:val="22"/>
+          <w:szCs w:val="22"/>
+          <w:lang w:val="en-US"/>
+        </w:rPr>
+      </w:pPr>
+      <w:proofErr w:type="spellStart"/>
+      <w:r>
+        <w:rPr>
+          <w:rFonts w:ascii="Buenard" w:hAnsi="Buenard"/>
+          <w:sz w:val="22"/>
+          <w:szCs w:val="22"/>
+          <w:lang w:val="en-US"/>
+        </w:rPr>
+        <w:t>id_cliente</w:t>
+      </w:r>
+      <w:proofErr w:type="spellEnd"/>
+      <w:r>
+        <w:rPr>
+          <w:rFonts w:ascii="Buenard" w:hAnsi="Buenard"/>
+          <w:sz w:val="22"/>
+          <w:szCs w:val="22"/>
+          <w:lang w:val="en-US"/>
+        </w:rPr>
+        <w:t xml:space="preserve"> foreign key references </w:t>
+      </w:r>
+      <w:proofErr w:type="gramStart"/>
+      <w:r>
+        <w:rPr>
+          <w:rFonts w:ascii="Buenard" w:hAnsi="Buenard"/>
+          <w:sz w:val="22"/>
+          <w:szCs w:val="22"/>
+          <w:lang w:val="en-US"/>
+        </w:rPr>
+        <w:t>CLIENTE(</w:t>
+      </w:r>
+      <w:proofErr w:type="spellStart"/>
+      <w:proofErr w:type="gramEnd"/>
+      <w:r>
+        <w:rPr>
+          <w:rFonts w:ascii="Buenard" w:hAnsi="Buenard"/>
+          <w:sz w:val="22"/>
+          <w:szCs w:val="22"/>
+          <w:lang w:val="en-US"/>
+        </w:rPr>
+        <w:t>id_cliente</w:t>
+      </w:r>
+      <w:proofErr w:type="spellEnd"/>
+      <w:r>
+        <w:rPr>
+          <w:rFonts w:ascii="Buenard" w:hAnsi="Buenard"/>
+          <w:sz w:val="22"/>
+          <w:szCs w:val="22"/>
+          <w:lang w:val="en-US"/>
+        </w:rPr>
+        <w:t>)</w:t>
+      </w:r>
+      <w:r>
+        <w:rPr>
+          <w:rFonts w:ascii="Buenard" w:hAnsi="Buenard"/>
+          <w:sz w:val="22"/>
+          <w:szCs w:val="22"/>
+          <w:lang w:val="en-US"/>
+        </w:rPr>
+        <w:t>);</w:t>
+      </w:r>
+    </w:p>
+    <w:p>
+      <w:pPr>
+        <w:pStyle w:val="NormalWeb"/>
+        <w:spacing w:before="0" w:beforeAutospacing="0" w:after="0" w:afterAutospacing="0"/>
+        <w:ind w:firstLine="567"/>
+        <w:rPr>
+          <w:rFonts w:ascii="Buenard" w:hAnsi="Buenard"/>
+          <w:sz w:val="22"/>
+          <w:szCs w:val="22"/>
+          <w:lang w:val="en-US"/>
+        </w:rPr>
+      </w:pPr>
+    </w:p>
+    <w:p>
+      <w:pPr>
+        <w:pStyle w:val="NormalWeb"/>
+        <w:spacing w:before="0" w:beforeAutospacing="0" w:after="0" w:afterAutospacing="0"/>
+        <w:ind w:firstLine="567"/>
+        <w:rPr>
+          <w:rFonts w:ascii="Buenard" w:hAnsi="Buenard"/>
+          <w:sz w:val="22"/>
+          <w:szCs w:val="22"/>
+          <w:lang w:val="en-US"/>
+        </w:rPr>
+      </w:pPr>
+    </w:p>
+    <w:p>
+      <w:pPr>
+        <w:pStyle w:val="NormalWeb"/>
+        <w:spacing w:before="0" w:beforeAutospacing="0" w:after="0" w:afterAutospacing="0"/>
+        <w:ind w:firstLine="567"/>
+        <w:rPr>
+          <w:rFonts w:ascii="Buenard" w:hAnsi="Buenard"/>
+          <w:sz w:val="22"/>
+          <w:szCs w:val="22"/>
+          <w:lang w:val="en-US"/>
+        </w:rPr>
+      </w:pPr>
+      <w:r>
+        <w:rPr>
+          <w:rFonts w:ascii="Buenard" w:hAnsi="Buenard"/>
+          <w:sz w:val="22"/>
+          <w:szCs w:val="22"/>
+          <w:lang w:val="en-US"/>
+        </w:rPr>
+        <w:t xml:space="preserve">CREATE TABLE </w:t>
+      </w:r>
+      <w:proofErr w:type="gramStart"/>
+      <w:r>
+        <w:rPr>
+          <w:rFonts w:ascii="Buenard" w:hAnsi="Buenard"/>
+          <w:sz w:val="22"/>
+          <w:szCs w:val="22"/>
+          <w:lang w:val="en-US"/>
+        </w:rPr>
+        <w:t>PAGAMENTO</w:t>
+      </w:r>
+      <w:r>
+        <w:rPr>
+          <w:rFonts w:ascii="Buenard" w:hAnsi="Buenard"/>
+          <w:sz w:val="22"/>
+          <w:szCs w:val="22"/>
+          <w:lang w:val="en-US"/>
+        </w:rPr>
+        <w:t>(</w:t>
+      </w:r>
+      <w:proofErr w:type="gramEnd"/>
+    </w:p>
+    <w:p>
+      <w:pPr>
+        <w:pStyle w:val="NormalWeb"/>
+        <w:spacing w:before="0" w:beforeAutospacing="0" w:after="0" w:afterAutospacing="0"/>
+        <w:ind w:firstLine="567"/>
+        <w:rPr>
+          <w:rFonts w:ascii="Buenard" w:hAnsi="Buenard"/>
+          <w:sz w:val="22"/>
+          <w:szCs w:val="22"/>
+          <w:lang w:val="en-US"/>
+        </w:rPr>
+      </w:pPr>
+      <w:proofErr w:type="spellStart"/>
+      <w:r>
+        <w:rPr>
+          <w:rFonts w:ascii="Buenard" w:hAnsi="Buenard"/>
+          <w:sz w:val="22"/>
+          <w:szCs w:val="22"/>
+          <w:lang w:val="en-US"/>
+        </w:rPr>
+        <w:t>id_pagamento</w:t>
+      </w:r>
+      <w:proofErr w:type="spellEnd"/>
+      <w:r>
+        <w:rPr>
+          <w:rFonts w:ascii="Buenard" w:hAnsi="Buenard"/>
+          <w:sz w:val="22"/>
+          <w:szCs w:val="22"/>
+          <w:lang w:val="en-US"/>
+        </w:rPr>
+        <w:t xml:space="preserve"> int primary key </w:t>
+      </w:r>
+      <w:proofErr w:type="spellStart"/>
+      <w:r>
+        <w:rPr>
+          <w:rFonts w:ascii="Buenard" w:hAnsi="Buenard"/>
+          <w:sz w:val="22"/>
+          <w:szCs w:val="22"/>
+          <w:lang w:val="en-US"/>
+        </w:rPr>
+        <w:t>auto_increment</w:t>
+      </w:r>
+      <w:proofErr w:type="spellEnd"/>
+      <w:r>
+        <w:rPr>
+          <w:rFonts w:ascii="Buenard" w:hAnsi="Buenard"/>
+          <w:sz w:val="22"/>
+          <w:szCs w:val="22"/>
+          <w:lang w:val="en-US"/>
+        </w:rPr>
+        <w:t>,</w:t>
+      </w:r>
+    </w:p>
+    <w:p>
+      <w:pPr>
+        <w:pStyle w:val="NormalWeb"/>
+        <w:spacing w:before="0" w:beforeAutospacing="0" w:after="0" w:afterAutospacing="0"/>
+        <w:ind w:firstLine="567"/>
+        <w:rPr>
+          <w:rFonts w:ascii="Buenard" w:hAnsi="Buenard"/>
+          <w:sz w:val="22"/>
+          <w:szCs w:val="22"/>
+          <w:lang w:val="pt-BR"/>
+        </w:rPr>
+      </w:pPr>
+      <w:proofErr w:type="spellStart"/>
+      <w:r>
+        <w:rPr>
+          <w:rFonts w:ascii="Buenard" w:hAnsi="Buenard"/>
+          <w:sz w:val="22"/>
+          <w:szCs w:val="22"/>
+          <w:lang w:val="pt-BR"/>
+        </w:rPr>
+        <w:t>data_pagamento</w:t>
+      </w:r>
+      <w:proofErr w:type="spellEnd"/>
+      <w:r>
+        <w:rPr>
+          <w:rFonts w:ascii="Buenard" w:hAnsi="Buenard"/>
+          <w:sz w:val="22"/>
+          <w:szCs w:val="22"/>
+          <w:lang w:val="pt-BR"/>
+        </w:rPr>
+        <w:t xml:space="preserve"> </w:t>
+      </w:r>
+      <w:proofErr w:type="spellStart"/>
+      <w:r>
+        <w:rPr>
+          <w:rFonts w:ascii="Buenard" w:hAnsi="Buenard"/>
+          <w:sz w:val="22"/>
+          <w:szCs w:val="22"/>
+          <w:lang w:val="pt-BR"/>
+        </w:rPr>
+        <w:t>datetime</w:t>
+      </w:r>
+      <w:proofErr w:type="spellEnd"/>
+      <w:r>
+        <w:rPr>
+          <w:rFonts w:ascii="Buenard" w:hAnsi="Buenard"/>
+          <w:sz w:val="22"/>
+          <w:szCs w:val="22"/>
+          <w:lang w:val="pt-BR"/>
+        </w:rPr>
+        <w:t>,</w:t>
+      </w:r>
+    </w:p>
+    <w:p>
+      <w:pPr>
+        <w:pStyle w:val="NormalWeb"/>
+        <w:spacing w:before="0" w:beforeAutospacing="0" w:after="0" w:afterAutospacing="0"/>
+        <w:ind w:firstLine="567"/>
+        <w:rPr>
+          <w:rFonts w:ascii="Buenard" w:hAnsi="Buenard"/>
+          <w:sz w:val="22"/>
+          <w:szCs w:val="22"/>
+          <w:lang w:val="pt-BR"/>
+        </w:rPr>
+      </w:pPr>
+      <w:proofErr w:type="spellStart"/>
+      <w:r>
+        <w:rPr>
+          <w:rFonts w:ascii="Buenard" w:hAnsi="Buenard"/>
+          <w:sz w:val="22"/>
+          <w:szCs w:val="22"/>
+          <w:lang w:val="pt-BR"/>
+        </w:rPr>
+        <w:t>id_tipo_pagamento</w:t>
+      </w:r>
+      <w:proofErr w:type="spellEnd"/>
+      <w:r>
+        <w:rPr>
+          <w:rFonts w:ascii="Buenard" w:hAnsi="Buenard"/>
+          <w:sz w:val="22"/>
+          <w:szCs w:val="22"/>
+          <w:lang w:val="pt-BR"/>
+        </w:rPr>
+        <w:t xml:space="preserve"> </w:t>
+      </w:r>
+      <w:proofErr w:type="spellStart"/>
+      <w:r>
+        <w:rPr>
+          <w:rFonts w:ascii="Buenard" w:hAnsi="Buenard"/>
+          <w:sz w:val="22"/>
+          <w:szCs w:val="22"/>
+          <w:lang w:val="pt-BR"/>
+        </w:rPr>
+        <w:t>foreing</w:t>
+      </w:r>
+      <w:proofErr w:type="spellEnd"/>
+      <w:r>
+        <w:rPr>
+          <w:rFonts w:ascii="Buenard" w:hAnsi="Buenard"/>
+          <w:sz w:val="22"/>
+          <w:szCs w:val="22"/>
+          <w:lang w:val="pt-BR"/>
+        </w:rPr>
+        <w:t xml:space="preserve"> </w:t>
+      </w:r>
+      <w:proofErr w:type="spellStart"/>
+      <w:r>
+        <w:rPr>
+          <w:rFonts w:ascii="Buenard" w:hAnsi="Buenard"/>
+          <w:sz w:val="22"/>
+          <w:szCs w:val="22"/>
+          <w:lang w:val="pt-BR"/>
+        </w:rPr>
+        <w:t>key</w:t>
+      </w:r>
+      <w:proofErr w:type="spellEnd"/>
+      <w:r>
+        <w:rPr>
+          <w:rFonts w:ascii="Buenard" w:hAnsi="Buenard"/>
+          <w:sz w:val="22"/>
+          <w:szCs w:val="22"/>
+          <w:lang w:val="pt-BR"/>
+        </w:rPr>
+        <w:t xml:space="preserve"> </w:t>
+      </w:r>
+      <w:proofErr w:type="spellStart"/>
+      <w:r>
+        <w:rPr>
+          <w:rFonts w:ascii="Buenard" w:hAnsi="Buenard"/>
+          <w:sz w:val="22"/>
+          <w:szCs w:val="22"/>
+          <w:lang w:val="pt-BR"/>
+        </w:rPr>
+        <w:t>references</w:t>
+      </w:r>
+      <w:proofErr w:type="spellEnd"/>
+      <w:r>
+        <w:rPr>
+          <w:rFonts w:ascii="Buenard" w:hAnsi="Buenard"/>
+          <w:sz w:val="22"/>
+          <w:szCs w:val="22"/>
+          <w:lang w:val="pt-BR"/>
+        </w:rPr>
+        <w:t xml:space="preserve"> </w:t>
+      </w:r>
+      <w:r>
+        <w:rPr>
+          <w:rFonts w:ascii="Buenard" w:hAnsi="Buenard"/>
+          <w:sz w:val="22"/>
+          <w:szCs w:val="22"/>
           <w:lang w:val="pt-BR"/>
         </w:rPr>
         <w:t>TIPO_</w:t>
       </w:r>
-      <w:r>
-        <w:rPr>
-          <w:lang w:val="pt-BR"/>
-        </w:rPr>
-        <w:t>PAGAMENTO, por exemplo.</w:t>
-      </w:r>
-      <w:r>
-        <w:rPr>
-          <w:lang w:val="pt-BR"/>
+      <w:proofErr w:type="gramStart"/>
+      <w:r>
+        <w:rPr>
+          <w:rFonts w:ascii="Buenard" w:hAnsi="Buenard"/>
+          <w:sz w:val="22"/>
+          <w:szCs w:val="22"/>
+          <w:lang w:val="pt-BR"/>
+        </w:rPr>
+        <w:t>PAGAMENTO(</w:t>
+      </w:r>
+      <w:proofErr w:type="spellStart"/>
+      <w:proofErr w:type="gramEnd"/>
+      <w:r>
+        <w:rPr>
+          <w:rFonts w:ascii="Buenard" w:hAnsi="Buenard"/>
+          <w:sz w:val="22"/>
+          <w:szCs w:val="22"/>
+          <w:lang w:val="pt-BR"/>
+        </w:rPr>
+        <w:t>id_tipo_pagamento</w:t>
+      </w:r>
+      <w:proofErr w:type="spellEnd"/>
+      <w:r>
+        <w:rPr>
+          <w:rFonts w:ascii="Buenard" w:hAnsi="Buenard"/>
+          <w:sz w:val="22"/>
+          <w:szCs w:val="22"/>
+          <w:lang w:val="pt-BR"/>
+        </w:rPr>
+        <w:t>),</w:t>
+      </w:r>
+    </w:p>
+    <w:p>
+      <w:pPr>
+        <w:pStyle w:val="NormalWeb"/>
+        <w:spacing w:before="0" w:beforeAutospacing="0" w:after="0" w:afterAutospacing="0"/>
+        <w:ind w:firstLine="567"/>
+        <w:rPr>
+          <w:rFonts w:ascii="Buenard" w:hAnsi="Buenard"/>
+          <w:sz w:val="22"/>
+          <w:szCs w:val="22"/>
+          <w:lang w:val="en-US"/>
+        </w:rPr>
+      </w:pPr>
+      <w:proofErr w:type="spellStart"/>
+      <w:r>
+        <w:rPr>
+          <w:rFonts w:ascii="Buenard" w:hAnsi="Buenard"/>
+          <w:sz w:val="22"/>
+          <w:szCs w:val="22"/>
+          <w:lang w:val="en-US"/>
+        </w:rPr>
+        <w:t>id_venda</w:t>
+      </w:r>
+      <w:proofErr w:type="spellEnd"/>
+      <w:r>
+        <w:rPr>
+          <w:rFonts w:ascii="Buenard" w:hAnsi="Buenard"/>
+          <w:sz w:val="22"/>
+          <w:szCs w:val="22"/>
+          <w:lang w:val="en-US"/>
+        </w:rPr>
+        <w:t xml:space="preserve"> foreign key references</w:t>
+      </w:r>
+      <w:r>
+        <w:rPr>
+          <w:rFonts w:ascii="Buenard" w:hAnsi="Buenard"/>
+          <w:sz w:val="22"/>
+          <w:szCs w:val="22"/>
+          <w:lang w:val="en-US"/>
         </w:rPr>
         <w:t xml:space="preserve"> </w:t>
       </w:r>
-    </w:p>
-    <w:p>
-      <w:pPr>
-        <w:ind w:firstLine="567"/>
-        <w:jc w:val="both"/>
-        <w:rPr>
-          <w:lang w:val="pt-BR"/>
-        </w:rPr>
-      </w:pPr>
-      <w:r>
-        <w:rPr>
-          <w:lang w:val="pt-BR"/>
-        </w:rPr>
-        <w:t>Este exemplo se aplica de cert</w:t>
-      </w:r>
-      <w:r>
-        <w:rPr>
-          <w:lang w:val="pt-BR"/>
-        </w:rPr>
-        <w:t>o</w:t>
-      </w:r>
-      <w:r>
-        <w:rPr>
-          <w:lang w:val="pt-BR"/>
-        </w:rPr>
-        <w:t xml:space="preserve"> </w:t>
-      </w:r>
-      <w:r>
-        <w:rPr>
-          <w:lang w:val="pt-BR"/>
-        </w:rPr>
-        <w:t>modo</w:t>
-      </w:r>
-      <w:r>
-        <w:rPr>
-          <w:lang w:val="pt-BR"/>
-        </w:rPr>
-        <w:t xml:space="preserve"> à forma normal 2, já que </w:t>
-      </w:r>
-      <w:r>
-        <w:rPr>
-          <w:lang w:val="pt-BR"/>
-        </w:rPr>
-        <w:t xml:space="preserve">os atributos sobre pagamento não estão logicamente ligados à </w:t>
-      </w:r>
-      <w:r>
-        <w:rPr>
-          <w:lang w:val="pt-BR"/>
-        </w:rPr>
-        <w:t xml:space="preserve">chave primária da </w:t>
-      </w:r>
-      <w:r>
-        <w:rPr>
-          <w:lang w:val="pt-BR"/>
-        </w:rPr>
-        <w:t>entidade “venda”.</w:t>
-      </w:r>
-    </w:p>
-    <w:p>
-      <w:pPr>
-        <w:ind w:firstLine="567"/>
-        <w:jc w:val="both"/>
-        <w:rPr>
-          <w:lang w:val="pt-BR"/>
-        </w:rPr>
-      </w:pPr>
-      <w:r>
-        <w:rPr>
-          <w:lang w:val="pt-BR"/>
-        </w:rPr>
-        <w:t>Quanto à forma</w:t>
-      </w:r>
-      <w:r>
-        <w:rPr>
-          <w:lang w:val="pt-BR"/>
-        </w:rPr>
-        <w:t xml:space="preserve"> normal 3, os atributos </w:t>
-      </w:r>
-      <w:r>
-        <w:rPr>
-          <w:lang w:val="pt-BR"/>
-        </w:rPr>
-        <w:t>quantidade e</w:t>
-      </w:r>
-      <w:r>
-        <w:rPr>
-          <w:lang w:val="pt-BR"/>
-        </w:rPr>
-        <w:t xml:space="preserve"> valor unitário</w:t>
-      </w:r>
-      <w:r>
-        <w:rPr>
-          <w:lang w:val="pt-BR"/>
-        </w:rPr>
-        <w:t>, da tabela “</w:t>
-      </w:r>
-      <w:proofErr w:type="spellStart"/>
-      <w:r>
-        <w:rPr>
-          <w:lang w:val="pt-BR"/>
-        </w:rPr>
-        <w:t>item_venda</w:t>
-      </w:r>
-      <w:proofErr w:type="spellEnd"/>
-      <w:r>
-        <w:rPr>
-          <w:lang w:val="pt-BR"/>
-        </w:rPr>
-        <w:t xml:space="preserve">”, </w:t>
-      </w:r>
-      <w:r>
-        <w:rPr>
-          <w:lang w:val="pt-BR"/>
-        </w:rPr>
-        <w:t>são o suficiente para retornar o valor subtotal, logo “subtotal” não é um atributo necessário.</w:t>
-      </w:r>
-      <w:r>
-        <w:rPr>
-          <w:lang w:val="pt-BR"/>
-        </w:rPr>
-        <w:t xml:space="preserve"> </w:t>
-      </w:r>
-    </w:p>
-    <w:p>
-      <w:pPr>
-        <w:ind w:firstLine="567"/>
-        <w:jc w:val="both"/>
-        <w:rPr>
-          <w:lang w:val="pt-BR"/>
-        </w:rPr>
-      </w:pPr>
-      <w:r>
-        <w:rPr>
-          <w:lang w:val="pt-BR"/>
-        </w:rPr>
-        <w:t xml:space="preserve">Para solucionar tais questões, sugiro, então, as seguintes </w:t>
-      </w:r>
-      <w:r>
-        <w:rPr>
-          <w:lang w:val="pt-BR"/>
-        </w:rPr>
-        <w:t>posturas:</w:t>
-      </w:r>
-    </w:p>
-    <w:p>
-      <w:pPr>
-        <w:pStyle w:val="ListParagraph"/>
-        <w:numPr>
-          <w:ilvl w:val="0"/>
-          <w:numId w:val="1"/>
-        </w:numPr>
-        <w:jc w:val="both"/>
-        <w:rPr>
-          <w:lang w:val="pt-BR"/>
-        </w:rPr>
-      </w:pPr>
-      <w:r>
-        <w:rPr>
-          <w:lang w:val="pt-BR"/>
-        </w:rPr>
-        <w:t>Excluir o atributo “subtotal” da tabela “</w:t>
-      </w:r>
-      <w:proofErr w:type="spellStart"/>
-      <w:r>
-        <w:rPr>
-          <w:lang w:val="pt-BR"/>
-        </w:rPr>
-        <w:t>item_venda</w:t>
-      </w:r>
-      <w:proofErr w:type="spellEnd"/>
-      <w:r>
-        <w:rPr>
-          <w:lang w:val="pt-BR"/>
-        </w:rPr>
-        <w:t>”;</w:t>
-      </w:r>
-    </w:p>
-    <w:p>
-      <w:pPr>
-        <w:pStyle w:val="ListParagraph"/>
-        <w:numPr>
-          <w:ilvl w:val="0"/>
-          <w:numId w:val="1"/>
-        </w:numPr>
-        <w:jc w:val="both"/>
-        <w:rPr>
-          <w:lang w:val="pt-BR"/>
-        </w:rPr>
-      </w:pPr>
-      <w:r>
-        <w:rPr>
-          <w:lang w:val="pt-BR"/>
-        </w:rPr>
-        <w:t>Criar a tabela “VENDA” com os atributos “</w:t>
-      </w:r>
-      <w:proofErr w:type="spellStart"/>
-      <w:r>
-        <w:rPr>
-          <w:lang w:val="pt-BR"/>
+      <w:proofErr w:type="gramStart"/>
+      <w:r>
+        <w:rPr>
+          <w:rFonts w:ascii="Buenard" w:hAnsi="Buenard"/>
+          <w:sz w:val="22"/>
+          <w:szCs w:val="22"/>
+          <w:lang w:val="en-US"/>
+        </w:rPr>
+        <w:t>VENDA(</w:t>
+      </w:r>
+      <w:proofErr w:type="spellStart"/>
+      <w:proofErr w:type="gramEnd"/>
+      <w:r>
+        <w:rPr>
+          <w:rFonts w:ascii="Buenard" w:hAnsi="Buenard"/>
+          <w:sz w:val="22"/>
+          <w:szCs w:val="22"/>
+          <w:lang w:val="en-US"/>
         </w:rPr>
         <w:t>id_venda</w:t>
       </w:r>
       <w:proofErr w:type="spellEnd"/>
       <w:r>
         <w:rPr>
-          <w:lang w:val="pt-BR"/>
-        </w:rPr>
-        <w:t>”, “</w:t>
-      </w:r>
-      <w:proofErr w:type="spellStart"/>
-      <w:r>
-        <w:rPr>
-          <w:lang w:val="pt-BR"/>
-        </w:rPr>
-        <w:t>data_pedido</w:t>
-      </w:r>
-      <w:proofErr w:type="spellEnd"/>
-      <w:r>
-        <w:rPr>
-          <w:lang w:val="pt-BR"/>
-        </w:rPr>
-        <w:t xml:space="preserve">”, </w:t>
-      </w:r>
-      <w:r>
-        <w:rPr>
-          <w:lang w:val="pt-BR"/>
-        </w:rPr>
-        <w:t>Criar uma tabela “</w:t>
-      </w:r>
-      <w:proofErr w:type="spellStart"/>
-      <w:r>
-        <w:rPr>
-          <w:lang w:val="pt-BR"/>
-        </w:rPr>
-        <w:t>tipo_</w:t>
-      </w:r>
-      <w:r>
-        <w:rPr>
-          <w:lang w:val="pt-BR"/>
-        </w:rPr>
-        <w:t>pagamento</w:t>
-      </w:r>
-      <w:proofErr w:type="spellEnd"/>
-      <w:r>
-        <w:rPr>
-          <w:lang w:val="pt-BR"/>
-        </w:rPr>
-        <w:t xml:space="preserve">” com os </w:t>
-      </w:r>
-      <w:r>
-        <w:rPr>
-          <w:lang w:val="pt-BR"/>
-        </w:rPr>
-        <w:t>atributos “id”</w:t>
-      </w:r>
-      <w:r>
-        <w:rPr>
-          <w:lang w:val="pt-BR"/>
-        </w:rPr>
-        <w:t xml:space="preserve"> e</w:t>
-      </w:r>
-      <w:r>
-        <w:rPr>
-          <w:lang w:val="pt-BR"/>
-        </w:rPr>
-        <w:t xml:space="preserve"> </w:t>
-      </w:r>
-      <w:r>
-        <w:rPr>
-          <w:lang w:val="pt-BR"/>
-        </w:rPr>
-        <w:t>“</w:t>
-      </w:r>
-      <w:r>
-        <w:rPr>
-          <w:lang w:val="pt-BR"/>
-        </w:rPr>
-        <w:t>descrição</w:t>
-      </w:r>
-      <w:r>
-        <w:rPr>
-          <w:lang w:val="pt-BR"/>
-        </w:rPr>
-        <w:t>”</w:t>
-      </w:r>
-      <w:r>
-        <w:rPr>
-          <w:lang w:val="pt-BR"/>
-        </w:rPr>
-        <w:t>;</w:t>
-      </w:r>
-    </w:p>
-    <w:p>
-      <w:pPr>
-        <w:pStyle w:val="ListParagraph"/>
-        <w:numPr>
-          <w:ilvl w:val="0"/>
-          <w:numId w:val="1"/>
-        </w:numPr>
-        <w:jc w:val="both"/>
-        <w:rPr>
-          <w:lang w:val="pt-BR"/>
-        </w:rPr>
-      </w:pPr>
-      <w:r>
-        <w:rPr>
-          <w:lang w:val="pt-BR"/>
-        </w:rPr>
-        <w:t>Transformar “</w:t>
-      </w:r>
-      <w:proofErr w:type="spellStart"/>
-      <w:r>
-        <w:rPr>
-          <w:lang w:val="pt-BR"/>
-        </w:rPr>
-        <w:t>tipo_pagamento</w:t>
-      </w:r>
-      <w:proofErr w:type="spellEnd"/>
-      <w:r>
-        <w:rPr>
-          <w:lang w:val="pt-BR"/>
-        </w:rPr>
-        <w:t>”, na tabela “venda” em FK da tabela “</w:t>
-      </w:r>
-      <w:proofErr w:type="spellStart"/>
-      <w:r>
-        <w:rPr>
-          <w:lang w:val="pt-BR"/>
-        </w:rPr>
-        <w:t>tipo_pagamento</w:t>
-      </w:r>
-      <w:proofErr w:type="spellEnd"/>
-      <w:r>
-        <w:rPr>
-          <w:lang w:val="pt-BR"/>
-        </w:rPr>
-        <w:t>”, tornando-a do tipo INT consequentemente;</w:t>
-      </w:r>
-    </w:p>
-    <w:p>
-      <w:pPr>
-        <w:pStyle w:val="ListParagraph"/>
-        <w:numPr>
-          <w:ilvl w:val="0"/>
-          <w:numId w:val="1"/>
-        </w:numPr>
-        <w:jc w:val="both"/>
-        <w:rPr>
-          <w:lang w:val="pt-BR"/>
-        </w:rPr>
-      </w:pPr>
-      <w:r>
-        <w:rPr>
-          <w:lang w:val="pt-BR"/>
-        </w:rPr>
-        <w:lastRenderedPageBreak/>
-        <w:t xml:space="preserve">Criar uma tabela “DADOS_CARTAO” e nela </w:t>
-      </w:r>
-      <w:r>
-        <w:rPr>
-          <w:lang w:val="pt-BR"/>
-        </w:rPr>
-        <w:t>ter a chave composta “</w:t>
-      </w:r>
-      <w:proofErr w:type="spellStart"/>
-      <w:r>
-        <w:rPr>
-          <w:lang w:val="pt-BR"/>
-        </w:rPr>
-        <w:t>id_tipo_pagamento</w:t>
-      </w:r>
-      <w:proofErr w:type="spellEnd"/>
-      <w:r>
-        <w:rPr>
-          <w:lang w:val="pt-BR"/>
-        </w:rPr>
-        <w:t>” e “</w:t>
-      </w:r>
-      <w:proofErr w:type="spellStart"/>
-      <w:r>
-        <w:rPr>
-          <w:lang w:val="pt-BR"/>
-        </w:rPr>
-        <w:t>id_cartão</w:t>
-      </w:r>
-      <w:proofErr w:type="spellEnd"/>
-      <w:r>
-        <w:rPr>
-          <w:lang w:val="pt-BR"/>
-        </w:rPr>
-        <w:t>”, além das colunas “</w:t>
-      </w:r>
-      <w:proofErr w:type="spellStart"/>
-      <w:r>
-        <w:rPr>
-          <w:lang w:val="pt-BR"/>
-        </w:rPr>
-        <w:t>num_cartao</w:t>
-      </w:r>
-      <w:proofErr w:type="spellEnd"/>
-      <w:r>
-        <w:rPr>
-          <w:lang w:val="pt-BR"/>
-        </w:rPr>
-        <w:t>”</w:t>
-      </w:r>
-      <w:r>
-        <w:rPr>
-          <w:lang w:val="pt-BR"/>
-        </w:rPr>
-        <w:t xml:space="preserve">, </w:t>
-      </w:r>
-      <w:r>
-        <w:rPr>
-          <w:lang w:val="pt-BR"/>
-        </w:rPr>
-        <w:t>“</w:t>
-      </w:r>
-      <w:proofErr w:type="spellStart"/>
-      <w:r>
-        <w:rPr>
-          <w:lang w:val="pt-BR"/>
-        </w:rPr>
-        <w:t>nome_titular</w:t>
-      </w:r>
-      <w:proofErr w:type="spellEnd"/>
-      <w:r>
-        <w:rPr>
-          <w:lang w:val="pt-BR"/>
-        </w:rPr>
-        <w:t>”, “</w:t>
-      </w:r>
-      <w:proofErr w:type="spellStart"/>
-      <w:r>
-        <w:rPr>
-          <w:lang w:val="pt-BR"/>
-        </w:rPr>
-        <w:t>cod_seguranca</w:t>
-      </w:r>
-      <w:proofErr w:type="spellEnd"/>
-      <w:r>
-        <w:rPr>
-          <w:lang w:val="pt-BR"/>
-        </w:rPr>
-        <w:t>”, e “validade”;</w:t>
+          <w:rFonts w:ascii="Buenard" w:hAnsi="Buenard"/>
+          <w:sz w:val="22"/>
+          <w:szCs w:val="22"/>
+          <w:lang w:val="en-US"/>
+        </w:rPr>
+        <w:t>));</w:t>
       </w:r>
     </w:p>
     <w:sectPr>
@@ -1549,7 +3097,6 @@
     <w:name w:val="Normal (Web)"/>
     <w:basedOn w:val="Normal"/>
     <w:uiPriority w:val="99"/>
-    <w:semiHidden/>
     <w:unhideWhenUsed/>
     <w:rsid w:val="007B7F4C"/>
     <w:pPr>

</xml_diff>